<commit_message>
Fix: update report acoring to changes suggested in the review
</commit_message>
<xml_diff>
--- a/report.docx
+++ b/report.docx
@@ -246,7 +246,17 @@
           <w:color w:val="24292E"/>
           <w:u w:val="single"/>
         </w:rPr>
-        <w:t>1:10,000</w:t>
+        <w:t>1:10</w:t>
+      </w:r>
+      <w:proofErr w:type="gramStart"/>
+      <w:r>
+        <w:rPr>
+          <w:rFonts w:ascii="Segoe UI" w:hAnsi="Segoe UI" w:cs="Segoe UI"/>
+          <w:i/>
+          <w:color w:val="24292E"/>
+          <w:u w:val="single"/>
+        </w:rPr>
+        <w:t>,000</w:t>
       </w:r>
       <w:r>
         <w:rPr>
@@ -258,12 +268,29 @@
         </w:rPr>
         <w:t>2</w:t>
       </w:r>
-      <w:r>
-        <w:rPr>
-          <w:rFonts w:ascii="Segoe UI" w:hAnsi="Segoe UI" w:cs="Segoe UI"/>
-          <w:color w:val="24292E"/>
-        </w:rPr>
-        <w:t>. Therefore, an automated tool for grading the severity of diabetic retinopathy would be very useful for accelerating detection and treatment, especially in populations living in rural areas.</w:t>
+      <w:proofErr w:type="gramEnd"/>
+      <w:r>
+        <w:rPr>
+          <w:rFonts w:ascii="Segoe UI" w:hAnsi="Segoe UI" w:cs="Segoe UI"/>
+          <w:color w:val="24292E"/>
+        </w:rPr>
+        <w:t xml:space="preserve">. Therefore, an automated tool for grading the severity of diabetic retinopathy would be very useful for accelerating detection and treatment, </w:t>
+      </w:r>
+      <w:proofErr w:type="gramStart"/>
+      <w:r>
+        <w:rPr>
+          <w:rFonts w:ascii="Segoe UI" w:hAnsi="Segoe UI" w:cs="Segoe UI"/>
+          <w:color w:val="24292E"/>
+        </w:rPr>
+        <w:t>especially</w:t>
+      </w:r>
+      <w:proofErr w:type="gramEnd"/>
+      <w:r>
+        <w:rPr>
+          <w:rFonts w:ascii="Segoe UI" w:hAnsi="Segoe UI" w:cs="Segoe UI"/>
+          <w:color w:val="24292E"/>
+        </w:rPr>
+        <w:t xml:space="preserve"> in populations living in rural areas.</w:t>
       </w:r>
     </w:p>
     <w:p>
@@ -757,7 +784,47 @@
           <w:sz w:val="24"/>
           <w:szCs w:val="24"/>
         </w:rPr>
-        <w:t>, which measures the agreement between two ratings. This metric typically varies from 0 (random agreement between raters) to 1 (complete agreement between raters). In the event that there is less agreement between the raters than expected by chance, this metric may go below 0. The quadratic weighted kappa is calculated between the scores assigned by the human rater and the predicted scores.</w:t>
+        <w:t xml:space="preserve">, which measures the agreement between two ratings. This metric typically varies from </w:t>
+      </w:r>
+      <w:proofErr w:type="gramStart"/>
+      <w:r>
+        <w:rPr>
+          <w:rFonts w:ascii="Segoe UI" w:eastAsia="Times New Roman" w:hAnsi="Segoe UI" w:cs="Segoe UI"/>
+          <w:color w:val="24292E"/>
+          <w:sz w:val="24"/>
+          <w:szCs w:val="24"/>
+        </w:rPr>
+        <w:t>0</w:t>
+      </w:r>
+      <w:proofErr w:type="gramEnd"/>
+      <w:r>
+        <w:rPr>
+          <w:rFonts w:ascii="Segoe UI" w:eastAsia="Times New Roman" w:hAnsi="Segoe UI" w:cs="Segoe UI"/>
+          <w:color w:val="24292E"/>
+          <w:sz w:val="24"/>
+          <w:szCs w:val="24"/>
+        </w:rPr>
+        <w:t xml:space="preserve"> (random agreement between raters) to 1 (complete agreement between raters). In the event that there is less agreement between the raters than expected by chance, this metric may go below </w:t>
+      </w:r>
+      <w:proofErr w:type="gramStart"/>
+      <w:r>
+        <w:rPr>
+          <w:rFonts w:ascii="Segoe UI" w:eastAsia="Times New Roman" w:hAnsi="Segoe UI" w:cs="Segoe UI"/>
+          <w:color w:val="24292E"/>
+          <w:sz w:val="24"/>
+          <w:szCs w:val="24"/>
+        </w:rPr>
+        <w:t>0</w:t>
+      </w:r>
+      <w:proofErr w:type="gramEnd"/>
+      <w:r>
+        <w:rPr>
+          <w:rFonts w:ascii="Segoe UI" w:eastAsia="Times New Roman" w:hAnsi="Segoe UI" w:cs="Segoe UI"/>
+          <w:color w:val="24292E"/>
+          <w:sz w:val="24"/>
+          <w:szCs w:val="24"/>
+        </w:rPr>
+        <w:t>. The quadratic weighted kappa is calculated between the scores assigned by the human rater and the predicted scores.</w:t>
       </w:r>
     </w:p>
     <w:p>
@@ -775,7 +842,55 @@
           <w:rFonts w:ascii="Segoe UI" w:hAnsi="Segoe UI" w:cs="Segoe UI"/>
           <w:color w:val="24292E"/>
         </w:rPr>
-        <w:t>Images have five possible ratings, 0,1,2,3,4. Each image is characterized by a tuple (e,e), which corresponds to its scores by Rater A (human) and Rater B (predicted). The quadratic weighted kappa is calculated as follows. First, an N x N histogram matrix O is constructed, such that O corresponds to the number of images that received a rating i by A and a rating j by B. An N-by-N matrix of weights, w, is calculated based on the difference between raters' scores:</w:t>
+        <w:t>Images have five possible ratings, 0</w:t>
+      </w:r>
+      <w:proofErr w:type="gramStart"/>
+      <w:r>
+        <w:rPr>
+          <w:rFonts w:ascii="Segoe UI" w:hAnsi="Segoe UI" w:cs="Segoe UI"/>
+          <w:color w:val="24292E"/>
+        </w:rPr>
+        <w:t>,1,2,3,4</w:t>
+      </w:r>
+      <w:proofErr w:type="gramEnd"/>
+      <w:r>
+        <w:rPr>
+          <w:rFonts w:ascii="Segoe UI" w:hAnsi="Segoe UI" w:cs="Segoe UI"/>
+          <w:color w:val="24292E"/>
+        </w:rPr>
+        <w:t>. Each image is characterized by a tuple (e</w:t>
+      </w:r>
+      <w:proofErr w:type="gramStart"/>
+      <w:r>
+        <w:rPr>
+          <w:rFonts w:ascii="Segoe UI" w:hAnsi="Segoe UI" w:cs="Segoe UI"/>
+          <w:color w:val="24292E"/>
+        </w:rPr>
+        <w:t>,e</w:t>
+      </w:r>
+      <w:proofErr w:type="gramEnd"/>
+      <w:r>
+        <w:rPr>
+          <w:rFonts w:ascii="Segoe UI" w:hAnsi="Segoe UI" w:cs="Segoe UI"/>
+          <w:color w:val="24292E"/>
+        </w:rPr>
+        <w:t xml:space="preserve">), which corresponds to its scores by Rater A (human) and Rater B (predicted). The quadratic weighted kappa is calculated as follows. First, an N x N histogram matrix O is constructed, such that O corresponds to the number of images that received a rating </w:t>
+      </w:r>
+      <w:proofErr w:type="gramStart"/>
+      <w:r>
+        <w:rPr>
+          <w:rFonts w:ascii="Segoe UI" w:hAnsi="Segoe UI" w:cs="Segoe UI"/>
+          <w:color w:val="24292E"/>
+        </w:rPr>
+        <w:t>i by A and a rating j by B.</w:t>
+      </w:r>
+      <w:proofErr w:type="gramEnd"/>
+      <w:r>
+        <w:rPr>
+          <w:rFonts w:ascii="Segoe UI" w:hAnsi="Segoe UI" w:cs="Segoe UI"/>
+          <w:color w:val="24292E"/>
+        </w:rPr>
+        <w:t xml:space="preserve"> An N-by-N matrix of weights, w, is calculated based on the difference between raters' scores:</w:t>
       </w:r>
     </w:p>
     <w:p>
@@ -818,7 +933,23 @@
           <w:rFonts w:ascii="Segoe UI" w:hAnsi="Segoe UI" w:cs="Segoe UI"/>
           <w:color w:val="24292E"/>
         </w:rPr>
-        <w:t xml:space="preserve"> of this metric is that it takes into account the possibility of agreement by chance and it also considers the distance between labels by penalizing more the predictions that are further apart from the ground truth. This kind of weighted </w:t>
+        <w:t xml:space="preserve"> of this metric is that it takes into account the possibility of agreement by chance and </w:t>
+      </w:r>
+      <w:proofErr w:type="gramStart"/>
+      <w:r>
+        <w:rPr>
+          <w:rFonts w:ascii="Segoe UI" w:hAnsi="Segoe UI" w:cs="Segoe UI"/>
+          <w:color w:val="24292E"/>
+        </w:rPr>
+        <w:t>it also</w:t>
+      </w:r>
+      <w:proofErr w:type="gramEnd"/>
+      <w:r>
+        <w:rPr>
+          <w:rFonts w:ascii="Segoe UI" w:hAnsi="Segoe UI" w:cs="Segoe UI"/>
+          <w:color w:val="24292E"/>
+        </w:rPr>
+        <w:t xml:space="preserve"> considers the distance between labels by penalizing more the predictions that are further apart from the ground truth. This kind of weighted </w:t>
       </w:r>
       <w:r>
         <w:rPr>
@@ -833,7 +964,23 @@
           <w:rFonts w:ascii="Segoe UI" w:hAnsi="Segoe UI" w:cs="Segoe UI"/>
           <w:color w:val="24292E"/>
         </w:rPr>
-        <w:t>, where there is a hierarchical relation between the labels. If the truth is that the Diabetic Retinopathy is Severe, it is better to have a model that predicts the disease as Moderate than a model that classifies it as Mild, even though both models predict incorrectly, one prediction is better than the other.</w:t>
+        <w:t xml:space="preserve">, where there is a hierarchical relation between the labels. If the truth is that the Diabetic Retinopathy is Severe, it is better to have a model that predicts the disease as Moderate than a model that classifies it as Mild, even though both models predict incorrectly, one prediction is better </w:t>
+      </w:r>
+      <w:proofErr w:type="gramStart"/>
+      <w:r>
+        <w:rPr>
+          <w:rFonts w:ascii="Segoe UI" w:hAnsi="Segoe UI" w:cs="Segoe UI"/>
+          <w:color w:val="24292E"/>
+        </w:rPr>
+        <w:t>than the other</w:t>
+      </w:r>
+      <w:proofErr w:type="gramEnd"/>
+      <w:r>
+        <w:rPr>
+          <w:rFonts w:ascii="Segoe UI" w:hAnsi="Segoe UI" w:cs="Segoe UI"/>
+          <w:color w:val="24292E"/>
+        </w:rPr>
+        <w:t>.</w:t>
       </w:r>
     </w:p>
     <w:p>
@@ -1374,7 +1521,23 @@
           <w:rFonts w:ascii="Segoe UI" w:hAnsi="Segoe UI" w:cs="Segoe UI"/>
           <w:color w:val="24292E"/>
         </w:rPr>
-        <w:t>The test set consists of 1928 images provided by Kaggle for which we don’t know the label and have to provide a diagnosis.</w:t>
+        <w:t xml:space="preserve">The test set consists of 1928 images provided by Kaggle for which we </w:t>
+      </w:r>
+      <w:proofErr w:type="gramStart"/>
+      <w:r>
+        <w:rPr>
+          <w:rFonts w:ascii="Segoe UI" w:hAnsi="Segoe UI" w:cs="Segoe UI"/>
+          <w:color w:val="24292E"/>
+        </w:rPr>
+        <w:t>don’t</w:t>
+      </w:r>
+      <w:proofErr w:type="gramEnd"/>
+      <w:r>
+        <w:rPr>
+          <w:rFonts w:ascii="Segoe UI" w:hAnsi="Segoe UI" w:cs="Segoe UI"/>
+          <w:color w:val="24292E"/>
+        </w:rPr>
+        <w:t xml:space="preserve"> know the label and have to provide a diagnosis.</w:t>
       </w:r>
     </w:p>
     <w:p>
@@ -1417,6 +1580,7 @@
           <w:szCs w:val="24"/>
         </w:rPr>
       </w:pPr>
+      <w:proofErr w:type="gramStart"/>
       <w:r>
         <w:rPr>
           <w:rFonts w:ascii="Segoe UI" w:eastAsia="Times New Roman" w:hAnsi="Segoe UI" w:cs="Segoe UI"/>
@@ -1433,7 +1597,17 @@
           <w:sz w:val="24"/>
           <w:szCs w:val="24"/>
         </w:rPr>
-        <w:t>Labels.csv  – Table containing image filenames and diagnosis for 2015 training images set.</w:t>
+        <w:t>Labels.csv  –</w:t>
+      </w:r>
+      <w:proofErr w:type="gramEnd"/>
+      <w:r>
+        <w:rPr>
+          <w:rFonts w:ascii="Segoe UI" w:eastAsia="Times New Roman" w:hAnsi="Segoe UI" w:cs="Segoe UI"/>
+          <w:color w:val="24292E"/>
+          <w:sz w:val="24"/>
+          <w:szCs w:val="24"/>
+        </w:rPr>
+        <w:t xml:space="preserve"> Table containing image filenames and diagnosis for 2015 training images set.</w:t>
       </w:r>
     </w:p>
     <w:p>
@@ -2606,21 +2780,707 @@
           <w:rFonts w:ascii="Segoe UI" w:hAnsi="Segoe UI" w:cs="Segoe UI"/>
           <w:color w:val="24292E"/>
         </w:rPr>
-        <w:t xml:space="preserve">Given the characteristics of the problem applying a convolutional neural network as image recognition technique seems to be the most likely approach to find a satisfactory solution. Two of the </w:t>
-      </w:r>
-      <w:r>
-        <w:rPr>
-          <w:rFonts w:ascii="Segoe UI" w:hAnsi="Segoe UI" w:cs="Segoe UI"/>
-          <w:color w:val="24292E"/>
-        </w:rPr>
-        <w:t xml:space="preserve">successful architectures in recent years have been Microsoft's ResNet and Google's Inception both of which seem to be reasonable options to implement. Furthermore, to </w:t>
-      </w:r>
-      <w:r>
-        <w:rPr>
-          <w:rFonts w:ascii="Segoe UI" w:hAnsi="Segoe UI" w:cs="Segoe UI"/>
-          <w:color w:val="24292E"/>
-        </w:rPr>
-        <w:t>most take advantage of pre-</w:t>
+        <w:t>Given the characteristics of the problem</w:t>
+      </w:r>
+      <w:r>
+        <w:rPr>
+          <w:rFonts w:ascii="Segoe UI" w:hAnsi="Segoe UI" w:cs="Segoe UI"/>
+          <w:color w:val="24292E"/>
+        </w:rPr>
+        <w:t>,</w:t>
+      </w:r>
+      <w:r>
+        <w:rPr>
+          <w:rFonts w:ascii="Segoe UI" w:hAnsi="Segoe UI" w:cs="Segoe UI"/>
+          <w:color w:val="24292E"/>
+        </w:rPr>
+        <w:t xml:space="preserve"> applying a convolutional neural network</w:t>
+      </w:r>
+      <w:r>
+        <w:rPr>
+          <w:rFonts w:ascii="Segoe UI" w:hAnsi="Segoe UI" w:cs="Segoe UI"/>
+          <w:color w:val="24292E"/>
+        </w:rPr>
+        <w:t xml:space="preserve"> (CNN)</w:t>
+      </w:r>
+      <w:r>
+        <w:rPr>
+          <w:rFonts w:ascii="Segoe UI" w:hAnsi="Segoe UI" w:cs="Segoe UI"/>
+          <w:color w:val="24292E"/>
+        </w:rPr>
+        <w:t xml:space="preserve"> as image recognition technique seems to be the most likely approach to find a satisfactory solution. </w:t>
+      </w:r>
+    </w:p>
+    <w:p>
+      <w:pPr>
+        <w:pStyle w:val="NormalWeb"/>
+        <w:shd w:val="clear" w:color="auto" w:fill="FFFFFF"/>
+        <w:spacing w:before="0" w:beforeAutospacing="0" w:after="240" w:afterAutospacing="0"/>
+        <w:rPr>
+          <w:rFonts w:ascii="Segoe UI" w:hAnsi="Segoe UI" w:cs="Segoe UI"/>
+          <w:color w:val="24292E"/>
+        </w:rPr>
+      </w:pPr>
+      <w:r>
+        <w:rPr>
+          <w:rFonts w:ascii="Segoe UI" w:hAnsi="Segoe UI" w:cs="Segoe UI"/>
+          <w:color w:val="24292E"/>
+        </w:rPr>
+        <w:t xml:space="preserve">The main </w:t>
+      </w:r>
+      <w:r>
+        <w:rPr>
+          <w:rFonts w:ascii="Segoe UI" w:hAnsi="Segoe UI" w:cs="Segoe UI"/>
+          <w:color w:val="24292E"/>
+        </w:rPr>
+        <w:t xml:space="preserve">attribute of </w:t>
+      </w:r>
+      <w:r>
+        <w:rPr>
+          <w:rFonts w:ascii="Segoe UI" w:hAnsi="Segoe UI" w:cs="Segoe UI"/>
+          <w:color w:val="24292E"/>
+        </w:rPr>
+        <w:t xml:space="preserve">convolutional neural networks is </w:t>
+      </w:r>
+      <w:r>
+        <w:rPr>
+          <w:rFonts w:ascii="Segoe UI" w:hAnsi="Segoe UI" w:cs="Segoe UI"/>
+          <w:color w:val="24292E"/>
+        </w:rPr>
+        <w:t xml:space="preserve">their ability to learn and recognize different features or patterns present in an image. Contrary to traditional fully connected neural networks, CNN’s architecture is optimized for image inputs. </w:t>
+      </w:r>
+      <w:r>
+        <w:rPr>
+          <w:rFonts w:ascii="Segoe UI" w:hAnsi="Segoe UI" w:cs="Segoe UI"/>
+          <w:color w:val="24292E"/>
+        </w:rPr>
+        <w:t xml:space="preserve">Instead of connecting every neuron to every other neuron of the previous layer, we are going to connect each neuron to only a local region of the input, unsurprisingly this characteristic of CNN’s is called </w:t>
+      </w:r>
+      <w:r>
+        <w:rPr>
+          <w:rFonts w:ascii="Segoe UI" w:hAnsi="Segoe UI" w:cs="Segoe UI"/>
+          <w:i/>
+          <w:color w:val="24292E"/>
+        </w:rPr>
+        <w:t>Local Connectivity</w:t>
+      </w:r>
+      <w:r>
+        <w:rPr>
+          <w:rFonts w:ascii="Segoe UI" w:hAnsi="Segoe UI" w:cs="Segoe UI"/>
+          <w:i/>
+          <w:color w:val="24292E"/>
+        </w:rPr>
+        <w:t xml:space="preserve">. </w:t>
+      </w:r>
+      <w:r>
+        <w:rPr>
+          <w:rFonts w:ascii="Segoe UI" w:hAnsi="Segoe UI" w:cs="Segoe UI"/>
+          <w:color w:val="24292E"/>
+        </w:rPr>
+        <w:t xml:space="preserve">We do </w:t>
+      </w:r>
+      <w:r>
+        <w:rPr>
+          <w:rFonts w:ascii="Segoe UI" w:hAnsi="Segoe UI" w:cs="Segoe UI"/>
+          <w:color w:val="24292E"/>
+        </w:rPr>
+        <w:t xml:space="preserve">this by defining </w:t>
+      </w:r>
+      <w:r>
+        <w:rPr>
+          <w:rFonts w:ascii="Segoe UI" w:hAnsi="Segoe UI" w:cs="Segoe UI"/>
+          <w:i/>
+          <w:color w:val="24292E"/>
+        </w:rPr>
+        <w:t>Convolutional Layers</w:t>
+      </w:r>
+      <w:r>
+        <w:rPr>
+          <w:rFonts w:ascii="Segoe UI" w:hAnsi="Segoe UI" w:cs="Segoe UI"/>
+          <w:i/>
+          <w:color w:val="24292E"/>
+        </w:rPr>
+        <w:t>,</w:t>
+      </w:r>
+      <w:r>
+        <w:rPr>
+          <w:rFonts w:ascii="Segoe UI" w:hAnsi="Segoe UI" w:cs="Segoe UI"/>
+          <w:color w:val="24292E"/>
+        </w:rPr>
+        <w:t xml:space="preserve"> </w:t>
+      </w:r>
+      <w:r>
+        <w:rPr>
+          <w:rFonts w:ascii="Segoe UI" w:hAnsi="Segoe UI" w:cs="Segoe UI"/>
+          <w:color w:val="24292E"/>
+        </w:rPr>
+        <w:t>which consist of a set of learnable parameters called filters. Each filter ‘goes through’ the width and height dimensions of the input applying dot products between its parameters and the input at every position, this will produce a two-dimensional activation map that represents the responses of that filter at every spatial position</w:t>
+      </w:r>
+      <w:r>
+        <w:rPr>
+          <w:rFonts w:ascii="Segoe UI" w:hAnsi="Segoe UI" w:cs="Segoe UI"/>
+          <w:color w:val="24292E"/>
+        </w:rPr>
+        <w:t xml:space="preserve"> (see figure below). </w:t>
+      </w:r>
+      <w:r>
+        <w:rPr>
+          <w:rFonts w:ascii="Segoe UI" w:hAnsi="Segoe UI" w:cs="Segoe UI"/>
+          <w:color w:val="24292E"/>
+        </w:rPr>
+        <w:t xml:space="preserve">The goal of each filter is to capture a particular feature that </w:t>
+      </w:r>
+      <w:r>
+        <w:rPr>
+          <w:rFonts w:ascii="Segoe UI" w:hAnsi="Segoe UI" w:cs="Segoe UI"/>
+          <w:color w:val="24292E"/>
+        </w:rPr>
+        <w:t>the image might contain</w:t>
+      </w:r>
+      <w:r>
+        <w:rPr>
+          <w:rFonts w:ascii="Segoe UI" w:hAnsi="Segoe UI" w:cs="Segoe UI"/>
+          <w:color w:val="24292E"/>
+        </w:rPr>
+        <w:t xml:space="preserve">. </w:t>
+      </w:r>
+      <w:r>
+        <w:rPr>
+          <w:rFonts w:ascii="Segoe UI" w:hAnsi="Segoe UI" w:cs="Segoe UI"/>
+          <w:color w:val="24292E"/>
+        </w:rPr>
+        <w:t>For example</w:t>
+      </w:r>
+      <w:r>
+        <w:rPr>
+          <w:rFonts w:ascii="Segoe UI" w:hAnsi="Segoe UI" w:cs="Segoe UI"/>
+          <w:color w:val="24292E"/>
+        </w:rPr>
+        <w:t>,</w:t>
+      </w:r>
+      <w:r>
+        <w:rPr>
+          <w:rFonts w:ascii="Segoe UI" w:hAnsi="Segoe UI" w:cs="Segoe UI"/>
+          <w:color w:val="24292E"/>
+        </w:rPr>
+        <w:t xml:space="preserve"> if we manually create a</w:t>
+      </w:r>
+      <w:r>
+        <w:rPr>
+          <w:rFonts w:ascii="Segoe UI" w:hAnsi="Segoe UI" w:cs="Segoe UI"/>
+          <w:color w:val="24292E"/>
+        </w:rPr>
+        <w:t xml:space="preserve"> filter to detect vertical edge</w:t>
+      </w:r>
+      <w:r>
+        <w:rPr>
+          <w:rFonts w:ascii="Segoe UI" w:hAnsi="Segoe UI" w:cs="Segoe UI"/>
+          <w:color w:val="24292E"/>
+        </w:rPr>
+        <w:t>s</w:t>
+      </w:r>
+      <w:r>
+        <w:rPr>
+          <w:rFonts w:ascii="Segoe UI" w:hAnsi="Segoe UI" w:cs="Segoe UI"/>
+          <w:color w:val="24292E"/>
+        </w:rPr>
+        <w:t>,</w:t>
+      </w:r>
+      <w:r>
+        <w:rPr>
+          <w:rFonts w:ascii="Segoe UI" w:hAnsi="Segoe UI" w:cs="Segoe UI"/>
+          <w:color w:val="24292E"/>
+        </w:rPr>
+        <w:t xml:space="preserve"> then the final activation map of that filter will have higher values where edges are present. Luckily, since the network will automatically adjust its parameters during training, we do not have to specify every filter weight</w:t>
+      </w:r>
+      <w:r>
+        <w:rPr>
+          <w:rFonts w:ascii="Segoe UI" w:hAnsi="Segoe UI" w:cs="Segoe UI"/>
+          <w:color w:val="24292E"/>
+        </w:rPr>
+        <w:t xml:space="preserve"> </w:t>
+      </w:r>
+      <w:r>
+        <w:rPr>
+          <w:rFonts w:ascii="Segoe UI" w:hAnsi="Segoe UI" w:cs="Segoe UI"/>
+          <w:color w:val="24292E"/>
+        </w:rPr>
+        <w:t>explicitly</w:t>
+      </w:r>
+      <w:r>
+        <w:rPr>
+          <w:rFonts w:ascii="Segoe UI" w:hAnsi="Segoe UI" w:cs="Segoe UI"/>
+          <w:color w:val="24292E"/>
+        </w:rPr>
+        <w:t>.</w:t>
+      </w:r>
+      <w:r>
+        <w:rPr>
+          <w:rFonts w:ascii="Segoe UI" w:hAnsi="Segoe UI" w:cs="Segoe UI"/>
+          <w:color w:val="24292E"/>
+        </w:rPr>
+        <w:t xml:space="preserve"> </w:t>
+      </w:r>
+      <w:r>
+        <w:rPr>
+          <w:rFonts w:ascii="Segoe UI" w:hAnsi="Segoe UI" w:cs="Segoe UI"/>
+          <w:color w:val="24292E"/>
+        </w:rPr>
+        <w:t>In every layer, each filter will produce an activation map, which we will stack in the depth dimension and pass it as input to the next layer.</w:t>
+      </w:r>
+      <w:r>
+        <w:rPr>
+          <w:rFonts w:ascii="Segoe UI" w:hAnsi="Segoe UI" w:cs="Segoe UI"/>
+          <w:color w:val="24292E"/>
+        </w:rPr>
+        <w:t xml:space="preserve"> </w:t>
+      </w:r>
+      <w:r>
+        <w:rPr>
+          <w:rFonts w:ascii="Segoe UI" w:hAnsi="Segoe UI" w:cs="Segoe UI"/>
+          <w:color w:val="24292E"/>
+        </w:rPr>
+        <w:t>In general</w:t>
+      </w:r>
+      <w:r>
+        <w:rPr>
+          <w:rFonts w:ascii="Segoe UI" w:hAnsi="Segoe UI" w:cs="Segoe UI"/>
+          <w:color w:val="24292E"/>
+        </w:rPr>
+        <w:t>, the first-layer filters of a CNN will learn to detect simple features like edges, cur</w:t>
+      </w:r>
+      <w:r>
+        <w:rPr>
+          <w:rFonts w:ascii="Segoe UI" w:hAnsi="Segoe UI" w:cs="Segoe UI"/>
+          <w:color w:val="24292E"/>
+        </w:rPr>
+        <w:t>ves or color while</w:t>
+      </w:r>
+      <w:r>
+        <w:rPr>
+          <w:rFonts w:ascii="Segoe UI" w:hAnsi="Segoe UI" w:cs="Segoe UI"/>
+          <w:color w:val="24292E"/>
+        </w:rPr>
+        <w:t xml:space="preserve"> last-layer filters might detect </w:t>
+      </w:r>
+      <w:proofErr w:type="gramStart"/>
+      <w:r>
+        <w:rPr>
+          <w:rFonts w:ascii="Segoe UI" w:hAnsi="Segoe UI" w:cs="Segoe UI"/>
+          <w:color w:val="24292E"/>
+        </w:rPr>
+        <w:t>more complex structures like ears, wheels, or eyes</w:t>
+      </w:r>
+      <w:proofErr w:type="gramEnd"/>
+      <w:r>
+        <w:rPr>
+          <w:rFonts w:ascii="Segoe UI" w:hAnsi="Segoe UI" w:cs="Segoe UI"/>
+          <w:color w:val="24292E"/>
+        </w:rPr>
+        <w:t xml:space="preserve">. </w:t>
+      </w:r>
+      <w:r>
+        <w:rPr>
+          <w:rFonts w:ascii="Segoe UI" w:hAnsi="Segoe UI" w:cs="Segoe UI"/>
+          <w:color w:val="24292E"/>
+        </w:rPr>
+        <w:t>The more layers</w:t>
+      </w:r>
+      <w:r>
+        <w:rPr>
+          <w:rFonts w:ascii="Segoe UI" w:hAnsi="Segoe UI" w:cs="Segoe UI"/>
+          <w:color w:val="24292E"/>
+        </w:rPr>
+        <w:t xml:space="preserve"> the input goes through, the more sophisticated patterns the future ones can detect.</w:t>
+      </w:r>
+      <w:r>
+        <w:rPr>
+          <w:rFonts w:ascii="Segoe UI" w:hAnsi="Segoe UI" w:cs="Segoe UI"/>
+          <w:color w:val="24292E"/>
+        </w:rPr>
+        <w:t xml:space="preserve"> </w:t>
+      </w:r>
+    </w:p>
+    <w:p>
+      <w:pPr>
+        <w:pStyle w:val="NormalWeb"/>
+        <w:shd w:val="clear" w:color="auto" w:fill="FFFFFF"/>
+        <w:spacing w:before="0" w:beforeAutospacing="0" w:after="288" w:afterAutospacing="0" w:line="360" w:lineRule="atLeast"/>
+        <w:textAlignment w:val="baseline"/>
+        <w:rPr>
+          <w:rFonts w:ascii="Segoe UI" w:hAnsi="Segoe UI" w:cs="Segoe UI"/>
+          <w:color w:val="24292E"/>
+        </w:rPr>
+      </w:pPr>
+      <w:r>
+        <w:rPr>
+          <w:rFonts w:ascii="Segoe UI" w:hAnsi="Segoe UI" w:cs="Segoe UI"/>
+          <w:color w:val="24292E"/>
+        </w:rPr>
+        <w:t>Although increasing the number of</w:t>
+      </w:r>
+      <w:r>
+        <w:rPr>
+          <w:rFonts w:ascii="Segoe UI" w:hAnsi="Segoe UI" w:cs="Segoe UI"/>
+          <w:color w:val="24292E"/>
+        </w:rPr>
+        <w:t xml:space="preserve"> convolutional</w:t>
+      </w:r>
+      <w:r>
+        <w:rPr>
+          <w:rFonts w:ascii="Segoe UI" w:hAnsi="Segoe UI" w:cs="Segoe UI"/>
+          <w:color w:val="24292E"/>
+        </w:rPr>
+        <w:t xml:space="preserve"> layers allows the model to learn </w:t>
+      </w:r>
+      <w:proofErr w:type="gramStart"/>
+      <w:r>
+        <w:rPr>
+          <w:rFonts w:ascii="Segoe UI" w:hAnsi="Segoe UI" w:cs="Segoe UI"/>
+          <w:color w:val="24292E"/>
+        </w:rPr>
+        <w:t>more detailed characteristics of the image,</w:t>
+      </w:r>
+      <w:proofErr w:type="gramEnd"/>
+      <w:r>
+        <w:rPr>
+          <w:rFonts w:ascii="Segoe UI" w:hAnsi="Segoe UI" w:cs="Segoe UI"/>
+          <w:color w:val="24292E"/>
+        </w:rPr>
+        <w:t xml:space="preserve"> it also increases the number of parameters to train, hence increasing training tim</w:t>
+      </w:r>
+      <w:r>
+        <w:rPr>
+          <w:rFonts w:ascii="Segoe UI" w:hAnsi="Segoe UI" w:cs="Segoe UI"/>
+          <w:color w:val="24292E"/>
+        </w:rPr>
+        <w:t xml:space="preserve">e and the risk of overfitting. To avoid this we </w:t>
+      </w:r>
+      <w:r>
+        <w:rPr>
+          <w:rFonts w:ascii="Segoe UI" w:hAnsi="Segoe UI" w:cs="Segoe UI"/>
+          <w:color w:val="24292E"/>
+        </w:rPr>
+        <w:t xml:space="preserve">usually </w:t>
+      </w:r>
+      <w:r>
+        <w:rPr>
+          <w:rFonts w:ascii="Segoe UI" w:hAnsi="Segoe UI" w:cs="Segoe UI"/>
+          <w:color w:val="24292E"/>
+        </w:rPr>
+        <w:t xml:space="preserve">intercalate convolutional layers with </w:t>
+      </w:r>
+      <w:r>
+        <w:rPr>
+          <w:rFonts w:ascii="Segoe UI" w:hAnsi="Segoe UI" w:cs="Segoe UI"/>
+          <w:i/>
+          <w:color w:val="24292E"/>
+        </w:rPr>
+        <w:t>Pooling L</w:t>
+      </w:r>
+      <w:r>
+        <w:rPr>
+          <w:rFonts w:ascii="Segoe UI" w:hAnsi="Segoe UI" w:cs="Segoe UI"/>
+          <w:i/>
+          <w:color w:val="24292E"/>
+        </w:rPr>
+        <w:t>ayers</w:t>
+      </w:r>
+      <w:r>
+        <w:rPr>
+          <w:rFonts w:ascii="Segoe UI" w:hAnsi="Segoe UI" w:cs="Segoe UI"/>
+          <w:color w:val="24292E"/>
+        </w:rPr>
+        <w:t>, wh</w:t>
+      </w:r>
+      <w:r>
+        <w:rPr>
+          <w:rFonts w:ascii="Segoe UI" w:hAnsi="Segoe UI" w:cs="Segoe UI"/>
+          <w:color w:val="24292E"/>
+        </w:rPr>
+        <w:t xml:space="preserve">ich </w:t>
+      </w:r>
+      <w:r>
+        <w:rPr>
+          <w:rFonts w:ascii="Segoe UI" w:hAnsi="Segoe UI" w:cs="Segoe UI"/>
+          <w:color w:val="24292E"/>
+        </w:rPr>
+        <w:t>reduce sp</w:t>
+      </w:r>
+      <w:r>
+        <w:rPr>
+          <w:rFonts w:ascii="Segoe UI" w:hAnsi="Segoe UI" w:cs="Segoe UI"/>
+          <w:color w:val="24292E"/>
+        </w:rPr>
+        <w:t>atial dimensions (width and</w:t>
+      </w:r>
+      <w:r>
+        <w:rPr>
+          <w:rFonts w:ascii="Segoe UI" w:hAnsi="Segoe UI" w:cs="Segoe UI"/>
+          <w:color w:val="24292E"/>
+        </w:rPr>
+        <w:t xml:space="preserve"> height</w:t>
+      </w:r>
+      <w:r>
+        <w:rPr>
+          <w:rFonts w:ascii="Segoe UI" w:hAnsi="Segoe UI" w:cs="Segoe UI"/>
+          <w:color w:val="24292E"/>
+        </w:rPr>
+        <w:t xml:space="preserve">) and thus </w:t>
+      </w:r>
+      <w:r>
+        <w:rPr>
+          <w:rFonts w:ascii="Segoe UI" w:hAnsi="Segoe UI" w:cs="Segoe UI"/>
+          <w:color w:val="24292E"/>
+        </w:rPr>
+        <w:t>progressively reduce the complexity of the network. Another advantage of pooling layers is that they make the network more robust to changes in the position of the feature in the image.</w:t>
+      </w:r>
+      <w:r>
+        <w:rPr>
+          <w:rFonts w:ascii="Helvetica" w:hAnsi="Helvetica"/>
+          <w:color w:val="555555"/>
+          <w:sz w:val="23"/>
+          <w:szCs w:val="23"/>
+        </w:rPr>
+        <w:t xml:space="preserve"> </w:t>
+      </w:r>
+      <w:r>
+        <w:rPr>
+          <w:rFonts w:ascii="Segoe UI" w:hAnsi="Segoe UI" w:cs="Segoe UI"/>
+          <w:color w:val="24292E"/>
+        </w:rPr>
+        <w:t xml:space="preserve">The pooling layer operates upon each </w:t>
+      </w:r>
+      <w:r>
+        <w:rPr>
+          <w:rFonts w:ascii="Segoe UI" w:hAnsi="Segoe UI" w:cs="Segoe UI"/>
+          <w:color w:val="24292E"/>
+        </w:rPr>
+        <w:t xml:space="preserve">activation </w:t>
+      </w:r>
+      <w:r>
+        <w:rPr>
+          <w:rFonts w:ascii="Segoe UI" w:hAnsi="Segoe UI" w:cs="Segoe UI"/>
+          <w:color w:val="24292E"/>
+        </w:rPr>
+        <w:t xml:space="preserve">map separately to create a new set of the same number of pooled </w:t>
+      </w:r>
+      <w:r>
+        <w:rPr>
+          <w:rFonts w:ascii="Segoe UI" w:hAnsi="Segoe UI" w:cs="Segoe UI"/>
+          <w:color w:val="24292E"/>
+        </w:rPr>
+        <w:t>activation</w:t>
+      </w:r>
+      <w:r>
+        <w:rPr>
+          <w:rFonts w:ascii="Segoe UI" w:hAnsi="Segoe UI" w:cs="Segoe UI"/>
+          <w:color w:val="24292E"/>
+        </w:rPr>
+        <w:t xml:space="preserve"> maps.</w:t>
+      </w:r>
+      <w:r>
+        <w:rPr>
+          <w:rFonts w:ascii="Segoe UI" w:hAnsi="Segoe UI" w:cs="Segoe UI"/>
+          <w:color w:val="24292E"/>
+        </w:rPr>
+        <w:t xml:space="preserve"> </w:t>
+      </w:r>
+      <w:r>
+        <w:rPr>
+          <w:rFonts w:ascii="Segoe UI" w:hAnsi="Segoe UI" w:cs="Segoe UI"/>
+          <w:color w:val="24292E"/>
+        </w:rPr>
+        <w:t xml:space="preserve">Pooling involves selecting a pooling operation, much like a filter to be applied to </w:t>
+      </w:r>
+      <w:r>
+        <w:rPr>
+          <w:rFonts w:ascii="Segoe UI" w:hAnsi="Segoe UI" w:cs="Segoe UI"/>
+          <w:color w:val="24292E"/>
+        </w:rPr>
+        <w:t>activation</w:t>
+      </w:r>
+      <w:r>
+        <w:rPr>
+          <w:rFonts w:ascii="Segoe UI" w:hAnsi="Segoe UI" w:cs="Segoe UI"/>
+          <w:color w:val="24292E"/>
+        </w:rPr>
+        <w:t xml:space="preserve"> maps. The size of the pooling operation or filter is smal</w:t>
+      </w:r>
+      <w:r>
+        <w:rPr>
+          <w:rFonts w:ascii="Segoe UI" w:hAnsi="Segoe UI" w:cs="Segoe UI"/>
+          <w:color w:val="24292E"/>
+        </w:rPr>
+        <w:t>ler than the size of the activation</w:t>
+      </w:r>
+      <w:r>
+        <w:rPr>
+          <w:rFonts w:ascii="Segoe UI" w:hAnsi="Segoe UI" w:cs="Segoe UI"/>
+          <w:color w:val="24292E"/>
+        </w:rPr>
+        <w:t xml:space="preserve"> map; specifically, it is </w:t>
+      </w:r>
+      <w:proofErr w:type="gramStart"/>
+      <w:r>
+        <w:rPr>
+          <w:rFonts w:ascii="Segoe UI" w:hAnsi="Segoe UI" w:cs="Segoe UI"/>
+          <w:color w:val="24292E"/>
+        </w:rPr>
+        <w:t>almost always</w:t>
+      </w:r>
+      <w:proofErr w:type="gramEnd"/>
+      <w:r>
+        <w:rPr>
+          <w:rFonts w:ascii="Segoe UI" w:hAnsi="Segoe UI" w:cs="Segoe UI"/>
+          <w:color w:val="24292E"/>
+        </w:rPr>
+        <w:t xml:space="preserve"> 2×2 pixels applied with a stride of 2 pixels.</w:t>
+      </w:r>
+    </w:p>
+    <w:p>
+      <w:pPr>
+        <w:pStyle w:val="NormalWeb"/>
+        <w:shd w:val="clear" w:color="auto" w:fill="FFFFFF"/>
+        <w:spacing w:before="0" w:beforeAutospacing="0" w:after="288" w:afterAutospacing="0" w:line="360" w:lineRule="atLeast"/>
+        <w:textAlignment w:val="baseline"/>
+        <w:rPr>
+          <w:rFonts w:ascii="Segoe UI" w:hAnsi="Segoe UI" w:cs="Segoe UI"/>
+          <w:color w:val="24292E"/>
+        </w:rPr>
+      </w:pPr>
+      <w:r>
+        <w:rPr>
+          <w:rFonts w:ascii="Segoe UI" w:hAnsi="Segoe UI" w:cs="Segoe UI"/>
+          <w:color w:val="24292E"/>
+        </w:rPr>
+        <w:lastRenderedPageBreak/>
+        <w:t>Finally, a fully connected layer is added at the top of the network to ‘translate’ all the features detected by previous layers into a category. For example, if the previous layer detected a black nose, fur, paws and a tale, then, the dense layer will learn to associate this features with the final expected class, namely, a Dog.</w:t>
+      </w:r>
+    </w:p>
+    <w:p>
+      <w:pPr>
+        <w:pStyle w:val="Descripcin"/>
+        <w:keepNext/>
+        <w:jc w:val="center"/>
+        <w:rPr>
+          <w:vertAlign w:val="superscript"/>
+        </w:rPr>
+      </w:pPr>
+      <w:r>
+        <w:t>Convolutional Neural Network</w:t>
+      </w:r>
+      <w:r>
+        <w:rPr>
+          <w:vertAlign w:val="superscript"/>
+        </w:rPr>
+        <w:t>12</w:t>
+      </w:r>
+    </w:p>
+    <w:p>
+      <w:pPr>
+        <w:pStyle w:val="NormalWeb"/>
+        <w:keepNext/>
+        <w:shd w:val="clear" w:color="auto" w:fill="FFFFFF"/>
+        <w:spacing w:before="0" w:beforeAutospacing="0" w:after="288" w:afterAutospacing="0" w:line="360" w:lineRule="atLeast"/>
+        <w:textAlignment w:val="baseline"/>
+      </w:pPr>
+      <w:r>
+        <w:rPr>
+          <w:rFonts w:ascii="Segoe UI" w:hAnsi="Segoe UI" w:cs="Segoe UI"/>
+          <w:color w:val="24292E"/>
+        </w:rPr>
+        <w:drawing>
+          <wp:inline distT="0" distB="0" distL="0" distR="0">
+            <wp:extent cx="6534150" cy="2283049"/>
+            <wp:effectExtent l="0" t="0" r="0" b="3175"/>
+            <wp:docPr id="4" name="Imagen 4" descr="https://res.mdpi.com/information/information-07-00061/article_deploy/html/images/information-07-00061-g001.png"/>
+            <wp:cNvGraphicFramePr>
+              <a:graphicFrameLocks xmlns:a="http://schemas.openxmlformats.org/drawingml/2006/main" noChangeAspect="1"/>
+            </wp:cNvGraphicFramePr>
+            <a:graphic xmlns:a="http://schemas.openxmlformats.org/drawingml/2006/main">
+              <a:graphicData uri="http://schemas.openxmlformats.org/drawingml/2006/picture">
+                <pic:pic xmlns:pic="http://schemas.openxmlformats.org/drawingml/2006/picture">
+                  <pic:nvPicPr>
+                    <pic:cNvPr id="0" name="Picture 1" descr="https://res.mdpi.com/information/information-07-00061/article_deploy/html/images/information-07-00061-g001.png"/>
+                    <pic:cNvPicPr>
+                      <a:picLocks noChangeAspect="1" noChangeArrowheads="1"/>
+                    </pic:cNvPicPr>
+                  </pic:nvPicPr>
+                  <pic:blipFill>
+                    <a:blip r:embed="rId16" cstate="print">
+                      <a:extLst>
+                        <a:ext uri="{28A0092B-C50C-407E-A947-70E740481C1C}">
+                          <a14:useLocalDpi xmlns:a14="http://schemas.microsoft.com/office/drawing/2010/main" val="0"/>
+                        </a:ext>
+                      </a:extLst>
+                    </a:blip>
+                    <a:srcRect/>
+                    <a:stretch>
+                      <a:fillRect/>
+                    </a:stretch>
+                  </pic:blipFill>
+                  <pic:spPr bwMode="auto">
+                    <a:xfrm>
+                      <a:off x="0" y="0"/>
+                      <a:ext cx="6537573" cy="2284245"/>
+                    </a:xfrm>
+                    <a:prstGeom prst="rect">
+                      <a:avLst/>
+                    </a:prstGeom>
+                    <a:noFill/>
+                    <a:ln>
+                      <a:noFill/>
+                    </a:ln>
+                  </pic:spPr>
+                </pic:pic>
+              </a:graphicData>
+            </a:graphic>
+          </wp:inline>
+        </w:drawing>
+      </w:r>
+    </w:p>
+    <w:p>
+      <w:pPr>
+        <w:pStyle w:val="NormalWeb"/>
+        <w:shd w:val="clear" w:color="auto" w:fill="FFFFFF"/>
+        <w:spacing w:before="0" w:beforeAutospacing="0" w:after="240" w:afterAutospacing="0"/>
+        <w:rPr>
+          <w:rFonts w:ascii="Segoe UI" w:hAnsi="Segoe UI" w:cs="Segoe UI"/>
+          <w:color w:val="24292E"/>
+        </w:rPr>
+      </w:pPr>
+    </w:p>
+    <w:p>
+      <w:pPr>
+        <w:pStyle w:val="NormalWeb"/>
+        <w:shd w:val="clear" w:color="auto" w:fill="FFFFFF"/>
+        <w:spacing w:before="0" w:beforeAutospacing="0" w:after="240" w:afterAutospacing="0"/>
+        <w:rPr>
+          <w:rFonts w:ascii="Segoe UI" w:hAnsi="Segoe UI" w:cs="Segoe UI"/>
+          <w:color w:val="24292E"/>
+        </w:rPr>
+      </w:pPr>
+      <w:r>
+        <w:rPr>
+          <w:rFonts w:ascii="Segoe UI" w:hAnsi="Segoe UI" w:cs="Segoe UI"/>
+          <w:color w:val="24292E"/>
+        </w:rPr>
+        <w:t xml:space="preserve">Furthermore, </w:t>
+      </w:r>
+      <w:r>
+        <w:rPr>
+          <w:rFonts w:ascii="Segoe UI" w:hAnsi="Segoe UI" w:cs="Segoe UI"/>
+          <w:color w:val="24292E"/>
+        </w:rPr>
+        <w:t xml:space="preserve">to take </w:t>
+      </w:r>
+      <w:r>
+        <w:rPr>
+          <w:rFonts w:ascii="Segoe UI" w:hAnsi="Segoe UI" w:cs="Segoe UI"/>
+          <w:color w:val="24292E"/>
+        </w:rPr>
+        <w:t>advantage of pre-</w:t>
       </w:r>
       <w:r>
         <w:rPr>
@@ -2639,16 +3499,116 @@
       <w:r>
         <w:rPr>
           <w:rFonts w:ascii="Segoe UI" w:hAnsi="Segoe UI" w:cs="Segoe UI"/>
-          <w:color w:val="24292E"/>
-        </w:rPr>
-        <w:t>transfer learning and then fine-</w:t>
-      </w:r>
-      <w:r>
-        <w:rPr>
-          <w:rFonts w:ascii="Segoe UI" w:hAnsi="Segoe UI" w:cs="Segoe UI"/>
-          <w:color w:val="24292E"/>
-        </w:rPr>
-        <w:t>tune all the weights.</w:t>
+          <w:i/>
+          <w:color w:val="24292E"/>
+        </w:rPr>
+        <w:t>Transfer L</w:t>
+      </w:r>
+      <w:r>
+        <w:rPr>
+          <w:rFonts w:ascii="Segoe UI" w:hAnsi="Segoe UI" w:cs="Segoe UI"/>
+          <w:i/>
+          <w:color w:val="24292E"/>
+        </w:rPr>
+        <w:t>earning</w:t>
+      </w:r>
+      <w:r>
+        <w:rPr>
+          <w:rFonts w:ascii="Segoe UI" w:hAnsi="Segoe UI" w:cs="Segoe UI"/>
+          <w:color w:val="24292E"/>
+        </w:rPr>
+        <w:t xml:space="preserve"> and </w:t>
+      </w:r>
+      <w:r>
+        <w:rPr>
+          <w:rFonts w:ascii="Segoe UI" w:hAnsi="Segoe UI" w:cs="Segoe UI"/>
+          <w:i/>
+          <w:color w:val="24292E"/>
+        </w:rPr>
+        <w:t>Fine-T</w:t>
+      </w:r>
+      <w:r>
+        <w:rPr>
+          <w:rFonts w:ascii="Segoe UI" w:hAnsi="Segoe UI" w:cs="Segoe UI"/>
+          <w:i/>
+          <w:color w:val="24292E"/>
+        </w:rPr>
+        <w:t>uning</w:t>
+      </w:r>
+      <w:r>
+        <w:rPr>
+          <w:rFonts w:ascii="Segoe UI" w:hAnsi="Segoe UI" w:cs="Segoe UI"/>
+          <w:color w:val="24292E"/>
+        </w:rPr>
+        <w:t>. The idea is</w:t>
+      </w:r>
+      <w:bookmarkStart w:id="0" w:name="_GoBack"/>
+      <w:bookmarkEnd w:id="0"/>
+      <w:r>
+        <w:rPr>
+          <w:rFonts w:ascii="Segoe UI" w:hAnsi="Segoe UI" w:cs="Segoe UI"/>
+          <w:color w:val="24292E"/>
+        </w:rPr>
+        <w:t xml:space="preserve"> starting our network with the weights of a model that was</w:t>
+      </w:r>
+      <w:r>
+        <w:rPr>
+          <w:rFonts w:ascii="Segoe UI" w:hAnsi="Segoe UI" w:cs="Segoe UI"/>
+          <w:color w:val="24292E"/>
+        </w:rPr>
+        <w:t xml:space="preserve"> already</w:t>
+      </w:r>
+      <w:r>
+        <w:rPr>
+          <w:rFonts w:ascii="Segoe UI" w:hAnsi="Segoe UI" w:cs="Segoe UI"/>
+          <w:color w:val="24292E"/>
+        </w:rPr>
+        <w:t xml:space="preserve"> trained on a specific dataset. Pre-trained weights are useful because the model</w:t>
+      </w:r>
+      <w:r>
+        <w:rPr>
+          <w:rFonts w:ascii="Segoe UI" w:hAnsi="Segoe UI" w:cs="Segoe UI"/>
+          <w:color w:val="24292E"/>
+        </w:rPr>
+        <w:t xml:space="preserve"> (particularly the ones trained on </w:t>
+      </w:r>
+      <w:r>
+        <w:rPr>
+          <w:rFonts w:ascii="Segoe UI" w:hAnsi="Segoe UI" w:cs="Segoe UI"/>
+          <w:i/>
+          <w:color w:val="24292E"/>
+        </w:rPr>
+        <w:t>ImageNet</w:t>
+      </w:r>
+      <w:r>
+        <w:rPr>
+          <w:rFonts w:ascii="Segoe UI" w:hAnsi="Segoe UI" w:cs="Segoe UI"/>
+          <w:i/>
+          <w:color w:val="24292E"/>
+          <w:vertAlign w:val="superscript"/>
+        </w:rPr>
+        <w:t>13</w:t>
+      </w:r>
+      <w:r>
+        <w:rPr>
+          <w:rFonts w:ascii="Segoe UI" w:hAnsi="Segoe UI" w:cs="Segoe UI"/>
+          <w:color w:val="24292E"/>
+        </w:rPr>
+        <w:t>)</w:t>
+      </w:r>
+      <w:r>
+        <w:rPr>
+          <w:rFonts w:ascii="Segoe UI" w:hAnsi="Segoe UI" w:cs="Segoe UI"/>
+          <w:color w:val="24292E"/>
+        </w:rPr>
+        <w:t xml:space="preserve"> already learned t</w:t>
+      </w:r>
+      <w:r>
+        <w:rPr>
+          <w:rFonts w:ascii="Segoe UI" w:hAnsi="Segoe UI" w:cs="Segoe UI"/>
+          <w:color w:val="24292E"/>
+        </w:rPr>
+        <w:t>o detect features that are common to multiple different types of images; therefore, starting with this weights will save a lot of time normally required to transform the randomly-initialized filters into actual feature detectors.</w:t>
       </w:r>
     </w:p>
     <w:p>
@@ -2734,6 +3694,7 @@
           <w:bdr w:val="none" w:sz="0" w:space="0" w:color="auto" w:frame="1"/>
         </w:rPr>
       </w:pPr>
+      <w:proofErr w:type="gramStart"/>
       <w:r>
         <w:rPr>
           <w:rStyle w:val="CdigoHTML"/>
@@ -2741,7 +3702,17 @@
           <w:color w:val="24292E"/>
           <w:bdr w:val="none" w:sz="0" w:space="0" w:color="auto" w:frame="1"/>
         </w:rPr>
-        <w:t>def create_model(input_shape, n_out):</w:t>
+        <w:t>def</w:t>
+      </w:r>
+      <w:proofErr w:type="gramEnd"/>
+      <w:r>
+        <w:rPr>
+          <w:rStyle w:val="CdigoHTML"/>
+          <w:rFonts w:ascii="Bahnschrift Light" w:hAnsi="Bahnschrift Light"/>
+          <w:color w:val="24292E"/>
+          <w:bdr w:val="none" w:sz="0" w:space="0" w:color="auto" w:frame="1"/>
+        </w:rPr>
+        <w:t xml:space="preserve"> create_model(input_shape, n_out):</w:t>
       </w:r>
     </w:p>
     <w:p>
@@ -2762,7 +3733,27 @@
           <w:color w:val="24292E"/>
           <w:bdr w:val="none" w:sz="0" w:space="0" w:color="auto" w:frame="1"/>
         </w:rPr>
-        <w:t xml:space="preserve">    input_tensor = Input(shape=input_shape)</w:t>
+        <w:t xml:space="preserve">    input_tensor = </w:t>
+      </w:r>
+      <w:proofErr w:type="gramStart"/>
+      <w:r>
+        <w:rPr>
+          <w:rStyle w:val="CdigoHTML"/>
+          <w:rFonts w:ascii="Bahnschrift Light" w:hAnsi="Bahnschrift Light"/>
+          <w:color w:val="24292E"/>
+          <w:bdr w:val="none" w:sz="0" w:space="0" w:color="auto" w:frame="1"/>
+        </w:rPr>
+        <w:t>Input(</w:t>
+      </w:r>
+      <w:proofErr w:type="gramEnd"/>
+      <w:r>
+        <w:rPr>
+          <w:rStyle w:val="CdigoHTML"/>
+          <w:rFonts w:ascii="Bahnschrift Light" w:hAnsi="Bahnschrift Light"/>
+          <w:color w:val="24292E"/>
+          <w:bdr w:val="none" w:sz="0" w:space="0" w:color="auto" w:frame="1"/>
+        </w:rPr>
+        <w:t>shape=input_shape)</w:t>
       </w:r>
     </w:p>
     <w:p>
@@ -2783,7 +3774,27 @@
           <w:color w:val="24292E"/>
           <w:bdr w:val="none" w:sz="0" w:space="0" w:color="auto" w:frame="1"/>
         </w:rPr>
-        <w:t xml:space="preserve">    base_model = applications.ResNet50(weights=None, </w:t>
+        <w:t xml:space="preserve">    base_model = </w:t>
+      </w:r>
+      <w:proofErr w:type="gramStart"/>
+      <w:r>
+        <w:rPr>
+          <w:rStyle w:val="CdigoHTML"/>
+          <w:rFonts w:ascii="Bahnschrift Light" w:hAnsi="Bahnschrift Light"/>
+          <w:color w:val="24292E"/>
+          <w:bdr w:val="none" w:sz="0" w:space="0" w:color="auto" w:frame="1"/>
+        </w:rPr>
+        <w:t>applications.ResNet50(</w:t>
+      </w:r>
+      <w:proofErr w:type="gramEnd"/>
+      <w:r>
+        <w:rPr>
+          <w:rStyle w:val="CdigoHTML"/>
+          <w:rFonts w:ascii="Bahnschrift Light" w:hAnsi="Bahnschrift Light"/>
+          <w:color w:val="24292E"/>
+          <w:bdr w:val="none" w:sz="0" w:space="0" w:color="auto" w:frame="1"/>
+        </w:rPr>
+        <w:t xml:space="preserve">weights=None, </w:t>
       </w:r>
     </w:p>
     <w:p>
@@ -2846,7 +3857,27 @@
           <w:color w:val="24292E"/>
           <w:bdr w:val="none" w:sz="0" w:space="0" w:color="auto" w:frame="1"/>
         </w:rPr>
-        <w:t xml:space="preserve">    base_model.load_weights('../input/resnet50/resnet50_weights_tf_dim_ordering_tf_kernels_notop.h5')</w:t>
+        <w:t xml:space="preserve">    base_model.load_</w:t>
+      </w:r>
+      <w:proofErr w:type="gramStart"/>
+      <w:r>
+        <w:rPr>
+          <w:rStyle w:val="CdigoHTML"/>
+          <w:rFonts w:ascii="Bahnschrift Light" w:hAnsi="Bahnschrift Light"/>
+          <w:color w:val="24292E"/>
+          <w:bdr w:val="none" w:sz="0" w:space="0" w:color="auto" w:frame="1"/>
+        </w:rPr>
+        <w:t>weights(</w:t>
+      </w:r>
+      <w:proofErr w:type="gramEnd"/>
+      <w:r>
+        <w:rPr>
+          <w:rStyle w:val="CdigoHTML"/>
+          <w:rFonts w:ascii="Bahnschrift Light" w:hAnsi="Bahnschrift Light"/>
+          <w:color w:val="24292E"/>
+          <w:bdr w:val="none" w:sz="0" w:space="0" w:color="auto" w:frame="1"/>
+        </w:rPr>
+        <w:t>'../input/resnet50/resnet50_weights_tf_dim_ordering_tf_kernels_notop.h5')</w:t>
       </w:r>
     </w:p>
     <w:p>
@@ -2879,7 +3910,28 @@
           <w:color w:val="24292E"/>
           <w:bdr w:val="none" w:sz="0" w:space="0" w:color="auto" w:frame="1"/>
         </w:rPr>
-        <w:t xml:space="preserve">    x = GlobalAveragePooling2D()(base_model.output)</w:t>
+        <w:lastRenderedPageBreak/>
+        <w:t xml:space="preserve">    x = </w:t>
+      </w:r>
+      <w:proofErr w:type="gramStart"/>
+      <w:r>
+        <w:rPr>
+          <w:rStyle w:val="CdigoHTML"/>
+          <w:rFonts w:ascii="Bahnschrift Light" w:hAnsi="Bahnschrift Light"/>
+          <w:color w:val="24292E"/>
+          <w:bdr w:val="none" w:sz="0" w:space="0" w:color="auto" w:frame="1"/>
+        </w:rPr>
+        <w:t>GlobalAveragePooling2D(</w:t>
+      </w:r>
+      <w:proofErr w:type="gramEnd"/>
+      <w:r>
+        <w:rPr>
+          <w:rStyle w:val="CdigoHTML"/>
+          <w:rFonts w:ascii="Bahnschrift Light" w:hAnsi="Bahnschrift Light"/>
+          <w:color w:val="24292E"/>
+          <w:bdr w:val="none" w:sz="0" w:space="0" w:color="auto" w:frame="1"/>
+        </w:rPr>
+        <w:t>)(base_model.output)</w:t>
       </w:r>
     </w:p>
     <w:p>
@@ -2900,7 +3952,27 @@
           <w:color w:val="24292E"/>
           <w:bdr w:val="none" w:sz="0" w:space="0" w:color="auto" w:frame="1"/>
         </w:rPr>
-        <w:t xml:space="preserve">    x = Dropout(0.5)(x)</w:t>
+        <w:t xml:space="preserve">    x = </w:t>
+      </w:r>
+      <w:proofErr w:type="gramStart"/>
+      <w:r>
+        <w:rPr>
+          <w:rStyle w:val="CdigoHTML"/>
+          <w:rFonts w:ascii="Bahnschrift Light" w:hAnsi="Bahnschrift Light"/>
+          <w:color w:val="24292E"/>
+          <w:bdr w:val="none" w:sz="0" w:space="0" w:color="auto" w:frame="1"/>
+        </w:rPr>
+        <w:t>Dropout(</w:t>
+      </w:r>
+      <w:proofErr w:type="gramEnd"/>
+      <w:r>
+        <w:rPr>
+          <w:rStyle w:val="CdigoHTML"/>
+          <w:rFonts w:ascii="Bahnschrift Light" w:hAnsi="Bahnschrift Light"/>
+          <w:color w:val="24292E"/>
+          <w:bdr w:val="none" w:sz="0" w:space="0" w:color="auto" w:frame="1"/>
+        </w:rPr>
+        <w:t>0.5)(x)</w:t>
       </w:r>
     </w:p>
     <w:p>
@@ -2921,7 +3993,27 @@
           <w:color w:val="24292E"/>
           <w:bdr w:val="none" w:sz="0" w:space="0" w:color="auto" w:frame="1"/>
         </w:rPr>
-        <w:t xml:space="preserve">    x = Dense(2048, activation='relu')(x)</w:t>
+        <w:t xml:space="preserve">    x = </w:t>
+      </w:r>
+      <w:proofErr w:type="gramStart"/>
+      <w:r>
+        <w:rPr>
+          <w:rStyle w:val="CdigoHTML"/>
+          <w:rFonts w:ascii="Bahnschrift Light" w:hAnsi="Bahnschrift Light"/>
+          <w:color w:val="24292E"/>
+          <w:bdr w:val="none" w:sz="0" w:space="0" w:color="auto" w:frame="1"/>
+        </w:rPr>
+        <w:t>Dense(</w:t>
+      </w:r>
+      <w:proofErr w:type="gramEnd"/>
+      <w:r>
+        <w:rPr>
+          <w:rStyle w:val="CdigoHTML"/>
+          <w:rFonts w:ascii="Bahnschrift Light" w:hAnsi="Bahnschrift Light"/>
+          <w:color w:val="24292E"/>
+          <w:bdr w:val="none" w:sz="0" w:space="0" w:color="auto" w:frame="1"/>
+        </w:rPr>
+        <w:t>2048, activation='relu')(x)</w:t>
       </w:r>
     </w:p>
     <w:p>
@@ -2942,7 +4034,27 @@
           <w:color w:val="24292E"/>
           <w:bdr w:val="none" w:sz="0" w:space="0" w:color="auto" w:frame="1"/>
         </w:rPr>
-        <w:t xml:space="preserve">    x = Dropout(0.5)(x)</w:t>
+        <w:t xml:space="preserve">    x = </w:t>
+      </w:r>
+      <w:proofErr w:type="gramStart"/>
+      <w:r>
+        <w:rPr>
+          <w:rStyle w:val="CdigoHTML"/>
+          <w:rFonts w:ascii="Bahnschrift Light" w:hAnsi="Bahnschrift Light"/>
+          <w:color w:val="24292E"/>
+          <w:bdr w:val="none" w:sz="0" w:space="0" w:color="auto" w:frame="1"/>
+        </w:rPr>
+        <w:t>Dropout(</w:t>
+      </w:r>
+      <w:proofErr w:type="gramEnd"/>
+      <w:r>
+        <w:rPr>
+          <w:rStyle w:val="CdigoHTML"/>
+          <w:rFonts w:ascii="Bahnschrift Light" w:hAnsi="Bahnschrift Light"/>
+          <w:color w:val="24292E"/>
+          <w:bdr w:val="none" w:sz="0" w:space="0" w:color="auto" w:frame="1"/>
+        </w:rPr>
+        <w:t>0.5)(x)</w:t>
       </w:r>
     </w:p>
     <w:p>
@@ -2963,7 +4075,27 @@
           <w:color w:val="24292E"/>
           <w:bdr w:val="none" w:sz="0" w:space="0" w:color="auto" w:frame="1"/>
         </w:rPr>
-        <w:t xml:space="preserve">    final_output = Dense(n_out, activation='softmax', name='final_output')(x)</w:t>
+        <w:t xml:space="preserve">    final_output = </w:t>
+      </w:r>
+      <w:proofErr w:type="gramStart"/>
+      <w:r>
+        <w:rPr>
+          <w:rStyle w:val="CdigoHTML"/>
+          <w:rFonts w:ascii="Bahnschrift Light" w:hAnsi="Bahnschrift Light"/>
+          <w:color w:val="24292E"/>
+          <w:bdr w:val="none" w:sz="0" w:space="0" w:color="auto" w:frame="1"/>
+        </w:rPr>
+        <w:t>Dense(</w:t>
+      </w:r>
+      <w:proofErr w:type="gramEnd"/>
+      <w:r>
+        <w:rPr>
+          <w:rStyle w:val="CdigoHTML"/>
+          <w:rFonts w:ascii="Bahnschrift Light" w:hAnsi="Bahnschrift Light"/>
+          <w:color w:val="24292E"/>
+          <w:bdr w:val="none" w:sz="0" w:space="0" w:color="auto" w:frame="1"/>
+        </w:rPr>
+        <w:t>n_out, activation='softmax', name='final_output')(x)</w:t>
       </w:r>
     </w:p>
     <w:p>
@@ -2984,7 +4116,27 @@
           <w:color w:val="24292E"/>
           <w:bdr w:val="none" w:sz="0" w:space="0" w:color="auto" w:frame="1"/>
         </w:rPr>
-        <w:t xml:space="preserve">    model = Model(input_tensor, final_output)</w:t>
+        <w:t xml:space="preserve">    </w:t>
+      </w:r>
+      <w:proofErr w:type="gramStart"/>
+      <w:r>
+        <w:rPr>
+          <w:rStyle w:val="CdigoHTML"/>
+          <w:rFonts w:ascii="Bahnschrift Light" w:hAnsi="Bahnschrift Light"/>
+          <w:color w:val="24292E"/>
+          <w:bdr w:val="none" w:sz="0" w:space="0" w:color="auto" w:frame="1"/>
+        </w:rPr>
+        <w:t>model</w:t>
+      </w:r>
+      <w:proofErr w:type="gramEnd"/>
+      <w:r>
+        <w:rPr>
+          <w:rStyle w:val="CdigoHTML"/>
+          <w:rFonts w:ascii="Bahnschrift Light" w:hAnsi="Bahnschrift Light"/>
+          <w:color w:val="24292E"/>
+          <w:bdr w:val="none" w:sz="0" w:space="0" w:color="auto" w:frame="1"/>
+        </w:rPr>
+        <w:t xml:space="preserve"> = Model(input_tensor, final_output)</w:t>
       </w:r>
     </w:p>
     <w:p>
@@ -3025,7 +4177,27 @@
           <w:color w:val="24292E"/>
           <w:bdr w:val="none" w:sz="0" w:space="0" w:color="auto" w:frame="1"/>
         </w:rPr>
-        <w:t xml:space="preserve">    return model</w:t>
+        <w:t xml:space="preserve">    </w:t>
+      </w:r>
+      <w:proofErr w:type="gramStart"/>
+      <w:r>
+        <w:rPr>
+          <w:rStyle w:val="CdigoHTML"/>
+          <w:rFonts w:ascii="Bahnschrift Light" w:hAnsi="Bahnschrift Light"/>
+          <w:color w:val="24292E"/>
+          <w:bdr w:val="none" w:sz="0" w:space="0" w:color="auto" w:frame="1"/>
+        </w:rPr>
+        <w:t>return</w:t>
+      </w:r>
+      <w:proofErr w:type="gramEnd"/>
+      <w:r>
+        <w:rPr>
+          <w:rStyle w:val="CdigoHTML"/>
+          <w:rFonts w:ascii="Bahnschrift Light" w:hAnsi="Bahnschrift Light"/>
+          <w:color w:val="24292E"/>
+          <w:bdr w:val="none" w:sz="0" w:space="0" w:color="auto" w:frame="1"/>
+        </w:rPr>
+        <w:t xml:space="preserve"> model</w:t>
       </w:r>
     </w:p>
     <w:p/>
@@ -3649,7 +4821,6 @@
           <w:sz w:val="36"/>
           <w:szCs w:val="36"/>
         </w:rPr>
-        <w:lastRenderedPageBreak/>
         <w:t>III. Methodology</w:t>
       </w:r>
     </w:p>
@@ -3725,6 +4896,7 @@
         <w:ind w:left="2880" w:firstLine="720"/>
       </w:pPr>
       <w:r>
+        <w:lastRenderedPageBreak/>
         <w:t xml:space="preserve"> Resized images (224x224)</w:t>
       </w:r>
     </w:p>
@@ -3765,7 +4937,7 @@
                     </pic:cNvPicPr>
                   </pic:nvPicPr>
                   <pic:blipFill>
-                    <a:blip r:embed="rId16">
+                    <a:blip r:embed="rId17">
                       <a:extLst>
                         <a:ext uri="{28A0092B-C50C-407E-A947-70E740481C1C}">
                           <a14:useLocalDpi xmlns:a14="http://schemas.microsoft.com/office/drawing/2010/main" val="0"/>
@@ -3900,7 +5072,6 @@
           <w:szCs w:val="24"/>
           <w:u w:val="single"/>
         </w:rPr>
-        <w:lastRenderedPageBreak/>
         <w:drawing>
           <wp:anchor distT="0" distB="0" distL="114300" distR="114300" simplePos="0" relativeHeight="251667456" behindDoc="0" locked="0" layoutInCell="1" allowOverlap="1">
             <wp:simplePos x="0" y="0"/>
@@ -3935,7 +5106,7 @@
                     </pic:cNvPicPr>
                   </pic:nvPicPr>
                   <pic:blipFill>
-                    <a:blip r:embed="rId17">
+                    <a:blip r:embed="rId18">
                       <a:extLst>
                         <a:ext uri="{28A0092B-C50C-407E-A947-70E740481C1C}">
                           <a14:useLocalDpi xmlns:a14="http://schemas.microsoft.com/office/drawing/2010/main" val="0"/>
@@ -4015,6 +5186,7 @@
         <w:rPr>
           <w:u w:val="single"/>
         </w:rPr>
+        <w:lastRenderedPageBreak/>
         <w:t>Crop Black areas + Ben Graham's Filter</w:t>
       </w:r>
       <w:r>
@@ -4056,7 +5228,7 @@
                     </pic:cNvPicPr>
                   </pic:nvPicPr>
                   <pic:blipFill>
-                    <a:blip r:embed="rId18">
+                    <a:blip r:embed="rId19">
                       <a:extLst>
                         <a:ext uri="{28A0092B-C50C-407E-A947-70E740481C1C}">
                           <a14:useLocalDpi xmlns:a14="http://schemas.microsoft.com/office/drawing/2010/main" val="0"/>
@@ -4143,7 +5315,7 @@
                     </pic:cNvPicPr>
                   </pic:nvPicPr>
                   <pic:blipFill>
-                    <a:blip r:embed="rId19">
+                    <a:blip r:embed="rId20">
                       <a:extLst>
                         <a:ext uri="{28A0092B-C50C-407E-A947-70E740481C1C}">
                           <a14:useLocalDpi xmlns:a14="http://schemas.microsoft.com/office/drawing/2010/main" val="0"/>
@@ -4248,7 +5420,7 @@
                     </pic:cNvPicPr>
                   </pic:nvPicPr>
                   <pic:blipFill>
-                    <a:blip r:embed="rId20">
+                    <a:blip r:embed="rId21">
                       <a:extLst>
                         <a:ext uri="{28A0092B-C50C-407E-A947-70E740481C1C}">
                           <a14:useLocalDpi xmlns:a14="http://schemas.microsoft.com/office/drawing/2010/main" val="0"/>
@@ -4303,7 +5475,6 @@
           <w:sz w:val="30"/>
           <w:szCs w:val="30"/>
         </w:rPr>
-        <w:lastRenderedPageBreak/>
         <w:t>Implementation</w:t>
       </w:r>
     </w:p>
@@ -4364,7 +5535,27 @@
           <w:sz w:val="24"/>
           <w:szCs w:val="24"/>
         </w:rPr>
-        <w:t>. I wanted to try a lot of different configurations at first to know which direction to take, but every epoch took more than acceptable for rapid iteration. Therefore</w:t>
+        <w:t xml:space="preserve">. I wanted to try </w:t>
+      </w:r>
+      <w:proofErr w:type="gramStart"/>
+      <w:r>
+        <w:rPr>
+          <w:rFonts w:ascii="Segoe UI" w:eastAsia="Times New Roman" w:hAnsi="Segoe UI" w:cs="Segoe UI"/>
+          <w:color w:val="24292E"/>
+          <w:sz w:val="24"/>
+          <w:szCs w:val="24"/>
+        </w:rPr>
+        <w:t>a lot of</w:t>
+      </w:r>
+      <w:proofErr w:type="gramEnd"/>
+      <w:r>
+        <w:rPr>
+          <w:rFonts w:ascii="Segoe UI" w:eastAsia="Times New Roman" w:hAnsi="Segoe UI" w:cs="Segoe UI"/>
+          <w:color w:val="24292E"/>
+          <w:sz w:val="24"/>
+          <w:szCs w:val="24"/>
+        </w:rPr>
+        <w:t xml:space="preserve"> different configurations at first to know which direction to take, but every epoch took more than acceptable for rapid iteration. Therefore</w:t>
       </w:r>
       <w:r>
         <w:rPr>
@@ -4408,6 +5599,7 @@
           <w:sz w:val="24"/>
           <w:szCs w:val="24"/>
         </w:rPr>
+        <w:lastRenderedPageBreak/>
         <w:t>Changed model from ResNet50(</w:t>
       </w:r>
       <w:r>
@@ -4866,6 +6058,7 @@
         </w:rPr>
         <w:t xml:space="preserve">s test set. The idea is that when making predictions we show multiple augmented examples of each image to the model and then take the average of the predictions as the final prediction for that sample. When submitting the model + TTA to the competition I came across a buffer overflow error. I was using Keras function </w:t>
       </w:r>
+      <w:proofErr w:type="gramStart"/>
       <w:r>
         <w:rPr>
           <w:rFonts w:ascii="Segoe UI" w:eastAsia="Times New Roman" w:hAnsi="Segoe UI" w:cs="Segoe UI"/>
@@ -4884,7 +6077,18 @@
           <w:sz w:val="24"/>
           <w:szCs w:val="24"/>
         </w:rPr>
-        <w:t xml:space="preserve">flow() </w:t>
+        <w:t>flow(</w:t>
+      </w:r>
+      <w:proofErr w:type="gramEnd"/>
+      <w:r>
+        <w:rPr>
+          <w:rFonts w:ascii="Segoe UI" w:eastAsia="Times New Roman" w:hAnsi="Segoe UI" w:cs="Segoe UI"/>
+          <w:i/>
+          <w:color w:val="24292E"/>
+          <w:sz w:val="24"/>
+          <w:szCs w:val="24"/>
+        </w:rPr>
+        <w:t xml:space="preserve">) </w:t>
       </w:r>
       <w:r>
         <w:rPr>
@@ -4940,6 +6144,7 @@
         </w:rPr>
         <w:t xml:space="preserve"> against the complete test set, which consist of 13,000 images approximately, this caused the memory error. I solved the issue by replacing </w:t>
       </w:r>
+      <w:proofErr w:type="gramStart"/>
       <w:r>
         <w:rPr>
           <w:rFonts w:ascii="Segoe UI" w:eastAsia="Times New Roman" w:hAnsi="Segoe UI" w:cs="Segoe UI"/>
@@ -4948,7 +6153,18 @@
           <w:sz w:val="24"/>
           <w:szCs w:val="24"/>
         </w:rPr>
-        <w:t>generator.flow()</w:t>
+        <w:t>generator.flow(</w:t>
+      </w:r>
+      <w:proofErr w:type="gramEnd"/>
+      <w:r>
+        <w:rPr>
+          <w:rFonts w:ascii="Segoe UI" w:eastAsia="Times New Roman" w:hAnsi="Segoe UI" w:cs="Segoe UI"/>
+          <w:i/>
+          <w:color w:val="24292E"/>
+          <w:sz w:val="24"/>
+          <w:szCs w:val="24"/>
+        </w:rPr>
+        <w:t>)</w:t>
       </w:r>
       <w:r>
         <w:rPr>
@@ -5025,7 +6241,6 @@
           <w:sz w:val="24"/>
           <w:szCs w:val="24"/>
         </w:rPr>
-        <w:lastRenderedPageBreak/>
         <w:t xml:space="preserve">Implementing a custom </w:t>
       </w:r>
       <w:r>
@@ -5158,8 +6373,19 @@
           <w:sz w:val="24"/>
           <w:szCs w:val="24"/>
         </w:rPr>
-        <w:t>With this and other small modifications</w:t>
-      </w:r>
+        <w:t xml:space="preserve">With this and other small </w:t>
+      </w:r>
+      <w:proofErr w:type="gramStart"/>
+      <w:r>
+        <w:rPr>
+          <w:rFonts w:ascii="Segoe UI" w:eastAsia="Times New Roman" w:hAnsi="Segoe UI" w:cs="Segoe UI"/>
+          <w:color w:val="24292E"/>
+          <w:sz w:val="24"/>
+          <w:szCs w:val="24"/>
+        </w:rPr>
+        <w:t>modifications</w:t>
+      </w:r>
+      <w:proofErr w:type="gramEnd"/>
       <w:r>
         <w:rPr>
           <w:rFonts w:ascii="Segoe UI" w:eastAsia="Times New Roman" w:hAnsi="Segoe UI" w:cs="Segoe UI"/>
@@ -5259,6 +6485,7 @@
           <w:sz w:val="24"/>
           <w:szCs w:val="24"/>
         </w:rPr>
+        <w:lastRenderedPageBreak/>
         <w:t>Second phase: Load pre-trained weights from previous model and then retrain/validate on new data</w:t>
       </w:r>
       <w:r>
@@ -5536,7 +6763,27 @@
           <w:sz w:val="24"/>
           <w:szCs w:val="24"/>
         </w:rPr>
-        <w:t>After trying different optimizers (Adam, Adamax, Nadam), finetunning &amp; warmup learning rates, image sizes (224, 256, 320, 512) and batch sizes (8, 32, 64, 128)</w:t>
+        <w:t xml:space="preserve">After trying different optimizers (Adam, Adamax, </w:t>
+      </w:r>
+      <w:proofErr w:type="gramStart"/>
+      <w:r>
+        <w:rPr>
+          <w:rFonts w:ascii="Segoe UI" w:eastAsia="Times New Roman" w:hAnsi="Segoe UI" w:cs="Segoe UI"/>
+          <w:color w:val="24292E"/>
+          <w:sz w:val="24"/>
+          <w:szCs w:val="24"/>
+        </w:rPr>
+        <w:t>Nadam</w:t>
+      </w:r>
+      <w:proofErr w:type="gramEnd"/>
+      <w:r>
+        <w:rPr>
+          <w:rFonts w:ascii="Segoe UI" w:eastAsia="Times New Roman" w:hAnsi="Segoe UI" w:cs="Segoe UI"/>
+          <w:color w:val="24292E"/>
+          <w:sz w:val="24"/>
+          <w:szCs w:val="24"/>
+        </w:rPr>
+        <w:t>), finetunning &amp; warmup learning rates, image sizes (224, 256, 320, 512) and batch sizes (8, 32, 64, 128)</w:t>
       </w:r>
       <w:r>
         <w:rPr>
@@ -6240,7 +7487,6 @@
           <w:color w:val="24292E"/>
           <w:bdr w:val="none" w:sz="0" w:space="0" w:color="auto" w:frame="1"/>
         </w:rPr>
-        <w:lastRenderedPageBreak/>
         <w:t>TOP_LAYERS</w:t>
       </w:r>
       <w:r>
@@ -6794,6 +8040,7 @@
                 <w:sz w:val="24"/>
                 <w:szCs w:val="24"/>
               </w:rPr>
+              <w:lastRenderedPageBreak/>
               <w:t>Summary</w:t>
             </w:r>
           </w:p>
@@ -7414,9 +8661,19 @@
           <w:sz w:val="24"/>
           <w:szCs w:val="24"/>
         </w:rPr>
-        <w:lastRenderedPageBreak/>
-        <w:t>The final architecture, techniques and hyper-parameters were chosen because they yielded the best Kappa Score</w:t>
-      </w:r>
+        <w:t xml:space="preserve">The final architecture, techniques and hyper-parameters were chosen because they yielded the best Kappa </w:t>
+      </w:r>
+      <w:proofErr w:type="gramStart"/>
+      <w:r>
+        <w:rPr>
+          <w:rFonts w:ascii="Segoe UI" w:eastAsia="Times New Roman" w:hAnsi="Segoe UI" w:cs="Segoe UI"/>
+          <w:color w:val="24292E"/>
+          <w:sz w:val="24"/>
+          <w:szCs w:val="24"/>
+        </w:rPr>
+        <w:t>Score</w:t>
+      </w:r>
+      <w:proofErr w:type="gramEnd"/>
       <w:r>
         <w:rPr>
           <w:rFonts w:ascii="Segoe UI" w:eastAsia="Times New Roman" w:hAnsi="Segoe UI" w:cs="Segoe UI"/>
@@ -7499,7 +8756,27 @@
           <w:sz w:val="24"/>
           <w:szCs w:val="24"/>
         </w:rPr>
-        <w:t xml:space="preserve">, which is a considerable improvement over the Resnet50 benchmark, which obtained an official Kappa Score of </w:t>
+        <w:t xml:space="preserve">, which is a considerable improvement over the Resnet50 benchmark, which obtained an official Kappa </w:t>
+      </w:r>
+      <w:proofErr w:type="gramStart"/>
+      <w:r>
+        <w:rPr>
+          <w:rFonts w:ascii="Segoe UI" w:eastAsia="Times New Roman" w:hAnsi="Segoe UI" w:cs="Segoe UI"/>
+          <w:color w:val="24292E"/>
+          <w:sz w:val="24"/>
+          <w:szCs w:val="24"/>
+        </w:rPr>
+        <w:t>Score</w:t>
+      </w:r>
+      <w:proofErr w:type="gramEnd"/>
+      <w:r>
+        <w:rPr>
+          <w:rFonts w:ascii="Segoe UI" w:eastAsia="Times New Roman" w:hAnsi="Segoe UI" w:cs="Segoe UI"/>
+          <w:color w:val="24292E"/>
+          <w:sz w:val="24"/>
+          <w:szCs w:val="24"/>
+        </w:rPr>
+        <w:t xml:space="preserve"> of </w:t>
       </w:r>
       <w:r>
         <w:rPr>
@@ -7548,7 +8825,37 @@
           <w:sz w:val="24"/>
           <w:szCs w:val="24"/>
         </w:rPr>
-        <w:t xml:space="preserve">chmark model and received an official position on the leaderboard, I was between position 1300 and 1400 from 2100+ participants. At the moment of submission, the model that received </w:t>
+        <w:t xml:space="preserve">chmark model and received an official position on the leaderboard, I was between position 1300 and 1400 from 2100+ participants. </w:t>
+      </w:r>
+      <w:proofErr w:type="gramStart"/>
+      <w:r>
+        <w:rPr>
+          <w:rFonts w:ascii="Segoe UI" w:eastAsia="Times New Roman" w:hAnsi="Segoe UI" w:cs="Segoe UI"/>
+          <w:color w:val="24292E"/>
+          <w:sz w:val="24"/>
+          <w:szCs w:val="24"/>
+        </w:rPr>
+        <w:t xml:space="preserve">At the </w:t>
+      </w:r>
+      <w:r>
+        <w:rPr>
+          <w:rFonts w:ascii="Segoe UI" w:eastAsia="Times New Roman" w:hAnsi="Segoe UI" w:cs="Segoe UI"/>
+          <w:color w:val="24292E"/>
+          <w:sz w:val="24"/>
+          <w:szCs w:val="24"/>
+        </w:rPr>
+        <w:lastRenderedPageBreak/>
+        <w:t>moment</w:t>
+      </w:r>
+      <w:proofErr w:type="gramEnd"/>
+      <w:r>
+        <w:rPr>
+          <w:rFonts w:ascii="Segoe UI" w:eastAsia="Times New Roman" w:hAnsi="Segoe UI" w:cs="Segoe UI"/>
+          <w:color w:val="24292E"/>
+          <w:sz w:val="24"/>
+          <w:szCs w:val="24"/>
+        </w:rPr>
+        <w:t xml:space="preserve"> of submission, the model that received </w:t>
       </w:r>
       <w:r>
         <w:rPr>
@@ -7666,7 +8973,7 @@
                     </pic:cNvPicPr>
                   </pic:nvPicPr>
                   <pic:blipFill>
-                    <a:blip r:embed="rId21">
+                    <a:blip r:embed="rId22">
                       <a:extLst>
                         <a:ext uri="{28A0092B-C50C-407E-A947-70E740481C1C}">
                           <a14:useLocalDpi xmlns:a14="http://schemas.microsoft.com/office/drawing/2010/main" val="0"/>
@@ -7866,7 +9173,7 @@
                     </pic:cNvPicPr>
                   </pic:nvPicPr>
                   <pic:blipFill>
-                    <a:blip r:embed="rId22">
+                    <a:blip r:embed="rId23">
                       <a:extLst>
                         <a:ext uri="{28A0092B-C50C-407E-A947-70E740481C1C}">
                           <a14:useLocalDpi xmlns:a14="http://schemas.microsoft.com/office/drawing/2010/main" val="0"/>
@@ -8087,7 +9394,6 @@
           <w:sz w:val="30"/>
           <w:szCs w:val="30"/>
         </w:rPr>
-        <w:lastRenderedPageBreak/>
         <w:t>Reflection</w:t>
       </w:r>
     </w:p>
@@ -8301,6 +9607,7 @@
           <w:sz w:val="24"/>
           <w:szCs w:val="24"/>
         </w:rPr>
+        <w:lastRenderedPageBreak/>
         <w:t>In addition to finding a fast model to be able to iterate quickly over different configurations, I learned to work on different ideas in parallel while other models are training. Kaggle makes this process intuitive and organized</w:t>
       </w:r>
       <w:r>
@@ -8544,7 +9851,27 @@
           <w:sz w:val="24"/>
           <w:szCs w:val="24"/>
         </w:rPr>
-        <w:t xml:space="preserve"> that could be implemented to further improve the current model. Ensemble</w:t>
+        <w:t xml:space="preserve"> that could be implemented </w:t>
+      </w:r>
+      <w:proofErr w:type="gramStart"/>
+      <w:r>
+        <w:rPr>
+          <w:rFonts w:ascii="Segoe UI" w:eastAsia="Times New Roman" w:hAnsi="Segoe UI" w:cs="Segoe UI"/>
+          <w:color w:val="24292E"/>
+          <w:sz w:val="24"/>
+          <w:szCs w:val="24"/>
+        </w:rPr>
+        <w:t>to further improve</w:t>
+      </w:r>
+      <w:proofErr w:type="gramEnd"/>
+      <w:r>
+        <w:rPr>
+          <w:rFonts w:ascii="Segoe UI" w:eastAsia="Times New Roman" w:hAnsi="Segoe UI" w:cs="Segoe UI"/>
+          <w:color w:val="24292E"/>
+          <w:sz w:val="24"/>
+          <w:szCs w:val="24"/>
+        </w:rPr>
+        <w:t xml:space="preserve"> the current model. Ensemble</w:t>
       </w:r>
       <w:r>
         <w:rPr>
@@ -8589,17 +9916,7 @@
           <w:sz w:val="24"/>
           <w:szCs w:val="24"/>
         </w:rPr>
-        <w:t xml:space="preserve"> EfficientNets would be a good candidate to use as a voter for the final prediction. K-fold cross-validation can also be implemented to make better use of the available data and better measure the robustness of the model. Since none of these added implementations change the </w:t>
-      </w:r>
-      <w:r>
-        <w:rPr>
-          <w:rFonts w:ascii="Segoe UI" w:eastAsia="Times New Roman" w:hAnsi="Segoe UI" w:cs="Segoe UI"/>
-          <w:color w:val="24292E"/>
-          <w:sz w:val="24"/>
-          <w:szCs w:val="24"/>
-        </w:rPr>
-        <w:lastRenderedPageBreak/>
-        <w:t xml:space="preserve">current architecture but are rather </w:t>
+        <w:t xml:space="preserve"> EfficientNets would be a good candidate to use as a voter for the final prediction. K-fold cross-validation can also be implemented to make better use of the available data and better measure the robustness of the model. Since none of these added implementations change the current architecture but are rather </w:t>
       </w:r>
       <w:r>
         <w:rPr>
@@ -8628,6 +9945,42 @@
         </w:rPr>
         <w:t>.</w:t>
       </w:r>
+    </w:p>
+    <w:p>
+      <w:pPr>
+        <w:shd w:val="clear" w:color="auto" w:fill="FFFFFF"/>
+        <w:spacing w:after="240" w:line="240" w:lineRule="auto"/>
+        <w:rPr>
+          <w:rFonts w:ascii="Segoe UI" w:eastAsia="Times New Roman" w:hAnsi="Segoe UI" w:cs="Segoe UI"/>
+          <w:color w:val="24292E"/>
+          <w:sz w:val="24"/>
+          <w:szCs w:val="24"/>
+        </w:rPr>
+      </w:pPr>
+    </w:p>
+    <w:p>
+      <w:pPr>
+        <w:shd w:val="clear" w:color="auto" w:fill="FFFFFF"/>
+        <w:spacing w:after="240" w:line="240" w:lineRule="auto"/>
+        <w:rPr>
+          <w:rFonts w:ascii="Segoe UI" w:eastAsia="Times New Roman" w:hAnsi="Segoe UI" w:cs="Segoe UI"/>
+          <w:color w:val="24292E"/>
+          <w:sz w:val="24"/>
+          <w:szCs w:val="24"/>
+        </w:rPr>
+      </w:pPr>
+    </w:p>
+    <w:p>
+      <w:pPr>
+        <w:shd w:val="clear" w:color="auto" w:fill="FFFFFF"/>
+        <w:spacing w:after="240" w:line="240" w:lineRule="auto"/>
+        <w:rPr>
+          <w:rFonts w:ascii="Segoe UI" w:eastAsia="Times New Roman" w:hAnsi="Segoe UI" w:cs="Segoe UI"/>
+          <w:color w:val="24292E"/>
+          <w:sz w:val="24"/>
+          <w:szCs w:val="24"/>
+        </w:rPr>
+      </w:pPr>
     </w:p>
     <w:p>
       <w:pPr>
@@ -8655,11 +10008,17 @@
           <w:sz w:val="36"/>
           <w:szCs w:val="36"/>
         </w:rPr>
+        <w:lastRenderedPageBreak/>
         <w:t>References</w:t>
       </w:r>
     </w:p>
     <w:p>
       <w:pPr>
+        <w:pStyle w:val="Prrafodelista"/>
+        <w:numPr>
+          <w:ilvl w:val="0"/>
+          <w:numId w:val="38"/>
+        </w:numPr>
         <w:rPr>
           <w:rStyle w:val="Hipervnculo"/>
           <w:rFonts w:ascii="Segoe UI" w:eastAsia="Times New Roman" w:hAnsi="Segoe UI"/>
@@ -8667,18 +10026,7 @@
           <w:szCs w:val="24"/>
         </w:rPr>
       </w:pPr>
-      <w:r>
-        <w:rPr>
-          <w:rStyle w:val="Hipervnculo"/>
-          <w:rFonts w:ascii="Segoe UI" w:eastAsia="Times New Roman" w:hAnsi="Segoe UI" w:cs="Segoe UI"/>
-          <w:color w:val="auto"/>
-          <w:sz w:val="24"/>
-          <w:szCs w:val="24"/>
-          <w:u w:val="none"/>
-        </w:rPr>
-        <w:t xml:space="preserve">1. </w:t>
-      </w:r>
-      <w:hyperlink r:id="rId23" w:history="1">
+      <w:hyperlink r:id="rId24" w:history="1">
         <w:r>
           <w:rPr>
             <w:rStyle w:val="Hipervnculo"/>
@@ -8692,6 +10040,11 @@
     </w:p>
     <w:p>
       <w:pPr>
+        <w:pStyle w:val="Prrafodelista"/>
+        <w:numPr>
+          <w:ilvl w:val="0"/>
+          <w:numId w:val="38"/>
+        </w:numPr>
         <w:rPr>
           <w:rStyle w:val="Hipervnculo"/>
           <w:rFonts w:ascii="Segoe UI" w:eastAsia="Times New Roman" w:hAnsi="Segoe UI" w:cs="Segoe UI"/>
@@ -8699,40 +10052,7 @@
           <w:szCs w:val="24"/>
         </w:rPr>
       </w:pPr>
-      <w:r>
-        <w:rPr>
-          <w:rStyle w:val="Hipervnculo"/>
-          <w:rFonts w:ascii="Segoe UI" w:eastAsia="Times New Roman" w:hAnsi="Segoe UI" w:cs="Segoe UI"/>
-          <w:color w:val="auto"/>
-          <w:sz w:val="24"/>
-          <w:szCs w:val="24"/>
-          <w:u w:val="none"/>
-        </w:rPr>
-        <w:t>2</w:t>
-      </w:r>
-      <w:r>
-        <w:rPr>
-          <w:rStyle w:val="Hipervnculo"/>
-          <w:rFonts w:ascii="Segoe UI" w:eastAsia="Times New Roman" w:hAnsi="Segoe UI" w:cs="Segoe UI"/>
-          <w:color w:val="auto"/>
-          <w:sz w:val="24"/>
-          <w:szCs w:val="24"/>
-          <w:u w:val="none"/>
-        </w:rPr>
-        <w:t>.</w:t>
-      </w:r>
-      <w:r>
-        <w:rPr>
-          <w:rStyle w:val="Hipervnculo"/>
-          <w:rFonts w:ascii="Segoe UI" w:eastAsia="Times New Roman" w:hAnsi="Segoe UI" w:cs="Segoe UI"/>
-          <w:color w:val="auto"/>
-          <w:sz w:val="24"/>
-          <w:szCs w:val="24"/>
-          <w:u w:val="none"/>
-        </w:rPr>
-        <w:t xml:space="preserve"> </w:t>
-      </w:r>
-      <w:hyperlink r:id="rId24" w:history="1">
+      <w:hyperlink r:id="rId25" w:history="1">
         <w:r>
           <w:rPr>
             <w:rStyle w:val="Hipervnculo"/>
@@ -8746,6 +10066,11 @@
     </w:p>
     <w:p>
       <w:pPr>
+        <w:pStyle w:val="Prrafodelista"/>
+        <w:numPr>
+          <w:ilvl w:val="0"/>
+          <w:numId w:val="38"/>
+        </w:numPr>
         <w:rPr>
           <w:rStyle w:val="Hipervnculo"/>
           <w:rFonts w:ascii="Segoe UI" w:eastAsia="Times New Roman" w:hAnsi="Segoe UI"/>
@@ -8753,40 +10078,7 @@
           <w:szCs w:val="24"/>
         </w:rPr>
       </w:pPr>
-      <w:r>
-        <w:rPr>
-          <w:rStyle w:val="Hipervnculo"/>
-          <w:rFonts w:ascii="Segoe UI" w:eastAsia="Times New Roman" w:hAnsi="Segoe UI" w:cs="Segoe UI"/>
-          <w:color w:val="auto"/>
-          <w:sz w:val="24"/>
-          <w:szCs w:val="24"/>
-          <w:u w:val="none"/>
-        </w:rPr>
-        <w:t>3</w:t>
-      </w:r>
-      <w:r>
-        <w:rPr>
-          <w:rStyle w:val="Hipervnculo"/>
-          <w:rFonts w:ascii="Segoe UI" w:eastAsia="Times New Roman" w:hAnsi="Segoe UI" w:cs="Segoe UI"/>
-          <w:color w:val="auto"/>
-          <w:sz w:val="24"/>
-          <w:szCs w:val="24"/>
-          <w:u w:val="none"/>
-        </w:rPr>
-        <w:t>.</w:t>
-      </w:r>
-      <w:r>
-        <w:rPr>
-          <w:rStyle w:val="Hipervnculo"/>
-          <w:rFonts w:ascii="Segoe UI" w:eastAsia="Times New Roman" w:hAnsi="Segoe UI" w:cs="Segoe UI"/>
-          <w:color w:val="auto"/>
-          <w:sz w:val="24"/>
-          <w:szCs w:val="24"/>
-          <w:u w:val="none"/>
-        </w:rPr>
-        <w:t xml:space="preserve"> </w:t>
-      </w:r>
-      <w:hyperlink r:id="rId25" w:history="1">
+      <w:hyperlink r:id="rId26" w:history="1">
         <w:r>
           <w:rPr>
             <w:rStyle w:val="Hipervnculo"/>
@@ -8800,6 +10092,11 @@
     </w:p>
     <w:p>
       <w:pPr>
+        <w:pStyle w:val="Prrafodelista"/>
+        <w:numPr>
+          <w:ilvl w:val="0"/>
+          <w:numId w:val="38"/>
+        </w:numPr>
         <w:rPr>
           <w:rStyle w:val="Hipervnculo"/>
           <w:rFonts w:ascii="Segoe UI" w:eastAsia="Times New Roman" w:hAnsi="Segoe UI" w:cs="Segoe UI"/>
@@ -8807,40 +10104,7 @@
           <w:szCs w:val="24"/>
         </w:rPr>
       </w:pPr>
-      <w:r>
-        <w:rPr>
-          <w:rStyle w:val="Hipervnculo"/>
-          <w:rFonts w:ascii="Segoe UI" w:eastAsia="Times New Roman" w:hAnsi="Segoe UI" w:cs="Segoe UI"/>
-          <w:color w:val="auto"/>
-          <w:sz w:val="24"/>
-          <w:szCs w:val="24"/>
-          <w:u w:val="none"/>
-        </w:rPr>
-        <w:t>4</w:t>
-      </w:r>
-      <w:r>
-        <w:rPr>
-          <w:rStyle w:val="Hipervnculo"/>
-          <w:rFonts w:ascii="Segoe UI" w:eastAsia="Times New Roman" w:hAnsi="Segoe UI" w:cs="Segoe UI"/>
-          <w:color w:val="auto"/>
-          <w:sz w:val="24"/>
-          <w:szCs w:val="24"/>
-          <w:u w:val="none"/>
-        </w:rPr>
-        <w:t>.</w:t>
-      </w:r>
-      <w:r>
-        <w:rPr>
-          <w:rStyle w:val="Hipervnculo"/>
-          <w:rFonts w:ascii="Segoe UI" w:eastAsia="Times New Roman" w:hAnsi="Segoe UI" w:cs="Segoe UI"/>
-          <w:color w:val="auto"/>
-          <w:sz w:val="24"/>
-          <w:szCs w:val="24"/>
-          <w:u w:val="none"/>
-        </w:rPr>
-        <w:t xml:space="preserve"> </w:t>
-      </w:r>
-      <w:hyperlink r:id="rId26" w:history="1">
+      <w:hyperlink r:id="rId27" w:history="1">
         <w:r>
           <w:rPr>
             <w:rStyle w:val="Hipervnculo"/>
@@ -8854,6 +10118,11 @@
     </w:p>
     <w:p>
       <w:pPr>
+        <w:pStyle w:val="Prrafodelista"/>
+        <w:numPr>
+          <w:ilvl w:val="0"/>
+          <w:numId w:val="38"/>
+        </w:numPr>
         <w:rPr>
           <w:rStyle w:val="Hipervnculo"/>
           <w:rFonts w:ascii="Segoe UI" w:eastAsia="Times New Roman" w:hAnsi="Segoe UI" w:cs="Segoe UI"/>
@@ -8861,40 +10130,7 @@
           <w:szCs w:val="24"/>
         </w:rPr>
       </w:pPr>
-      <w:r>
-        <w:rPr>
-          <w:rStyle w:val="Hipervnculo"/>
-          <w:rFonts w:ascii="Segoe UI" w:eastAsia="Times New Roman" w:hAnsi="Segoe UI" w:cs="Segoe UI"/>
-          <w:color w:val="auto"/>
-          <w:sz w:val="24"/>
-          <w:szCs w:val="24"/>
-          <w:u w:val="none"/>
-        </w:rPr>
-        <w:t>5</w:t>
-      </w:r>
-      <w:r>
-        <w:rPr>
-          <w:rStyle w:val="Hipervnculo"/>
-          <w:rFonts w:ascii="Segoe UI" w:eastAsia="Times New Roman" w:hAnsi="Segoe UI" w:cs="Segoe UI"/>
-          <w:color w:val="auto"/>
-          <w:sz w:val="24"/>
-          <w:szCs w:val="24"/>
-          <w:u w:val="none"/>
-        </w:rPr>
-        <w:t>.</w:t>
-      </w:r>
-      <w:r>
-        <w:rPr>
-          <w:rStyle w:val="Hipervnculo"/>
-          <w:rFonts w:ascii="Segoe UI" w:eastAsia="Times New Roman" w:hAnsi="Segoe UI" w:cs="Segoe UI"/>
-          <w:color w:val="auto"/>
-          <w:sz w:val="24"/>
-          <w:szCs w:val="24"/>
-          <w:u w:val="none"/>
-        </w:rPr>
-        <w:t xml:space="preserve"> </w:t>
-      </w:r>
-      <w:hyperlink r:id="rId27" w:history="1">
+      <w:hyperlink r:id="rId28" w:history="1">
         <w:r>
           <w:rPr>
             <w:rStyle w:val="Hipervnculo"/>
@@ -8908,6 +10144,11 @@
     </w:p>
     <w:p>
       <w:pPr>
+        <w:pStyle w:val="Prrafodelista"/>
+        <w:numPr>
+          <w:ilvl w:val="0"/>
+          <w:numId w:val="38"/>
+        </w:numPr>
         <w:rPr>
           <w:rStyle w:val="Hipervnculo"/>
           <w:rFonts w:ascii="Segoe UI" w:eastAsia="Times New Roman" w:hAnsi="Segoe UI" w:cs="Segoe UI"/>
@@ -8915,40 +10156,7 @@
           <w:szCs w:val="24"/>
         </w:rPr>
       </w:pPr>
-      <w:r>
-        <w:rPr>
-          <w:rStyle w:val="Hipervnculo"/>
-          <w:rFonts w:ascii="Segoe UI" w:eastAsia="Times New Roman" w:hAnsi="Segoe UI" w:cs="Segoe UI"/>
-          <w:color w:val="auto"/>
-          <w:sz w:val="24"/>
-          <w:szCs w:val="24"/>
-          <w:u w:val="none"/>
-        </w:rPr>
-        <w:t>6</w:t>
-      </w:r>
-      <w:r>
-        <w:rPr>
-          <w:rStyle w:val="Hipervnculo"/>
-          <w:rFonts w:ascii="Segoe UI" w:eastAsia="Times New Roman" w:hAnsi="Segoe UI" w:cs="Segoe UI"/>
-          <w:color w:val="auto"/>
-          <w:sz w:val="24"/>
-          <w:szCs w:val="24"/>
-          <w:u w:val="none"/>
-        </w:rPr>
-        <w:t>.</w:t>
-      </w:r>
-      <w:r>
-        <w:rPr>
-          <w:rStyle w:val="Hipervnculo"/>
-          <w:rFonts w:ascii="Segoe UI" w:eastAsia="Times New Roman" w:hAnsi="Segoe UI" w:cs="Segoe UI"/>
-          <w:color w:val="auto"/>
-          <w:sz w:val="24"/>
-          <w:szCs w:val="24"/>
-          <w:u w:val="none"/>
-        </w:rPr>
-        <w:t xml:space="preserve"> </w:t>
-      </w:r>
-      <w:hyperlink r:id="rId28" w:history="1">
+      <w:hyperlink r:id="rId29" w:history="1">
         <w:r>
           <w:rPr>
             <w:rStyle w:val="Hipervnculo"/>
@@ -8962,6 +10170,11 @@
     </w:p>
     <w:p>
       <w:pPr>
+        <w:pStyle w:val="Prrafodelista"/>
+        <w:numPr>
+          <w:ilvl w:val="0"/>
+          <w:numId w:val="38"/>
+        </w:numPr>
         <w:rPr>
           <w:rStyle w:val="Hipervnculo"/>
           <w:rFonts w:ascii="Segoe UI" w:eastAsia="Times New Roman" w:hAnsi="Segoe UI" w:cs="Segoe UI"/>
@@ -8969,40 +10182,7 @@
           <w:szCs w:val="24"/>
         </w:rPr>
       </w:pPr>
-      <w:r>
-        <w:rPr>
-          <w:rStyle w:val="Hipervnculo"/>
-          <w:rFonts w:ascii="Segoe UI" w:eastAsia="Times New Roman" w:hAnsi="Segoe UI" w:cs="Segoe UI"/>
-          <w:color w:val="auto"/>
-          <w:sz w:val="24"/>
-          <w:szCs w:val="24"/>
-          <w:u w:val="none"/>
-        </w:rPr>
-        <w:t>7</w:t>
-      </w:r>
-      <w:r>
-        <w:rPr>
-          <w:rStyle w:val="Hipervnculo"/>
-          <w:rFonts w:ascii="Segoe UI" w:eastAsia="Times New Roman" w:hAnsi="Segoe UI" w:cs="Segoe UI"/>
-          <w:color w:val="auto"/>
-          <w:sz w:val="24"/>
-          <w:szCs w:val="24"/>
-          <w:u w:val="none"/>
-        </w:rPr>
-        <w:t>.</w:t>
-      </w:r>
-      <w:r>
-        <w:rPr>
-          <w:rStyle w:val="Hipervnculo"/>
-          <w:rFonts w:ascii="Segoe UI" w:eastAsia="Times New Roman" w:hAnsi="Segoe UI" w:cs="Segoe UI"/>
-          <w:color w:val="auto"/>
-          <w:sz w:val="24"/>
-          <w:szCs w:val="24"/>
-          <w:u w:val="none"/>
-        </w:rPr>
-        <w:t xml:space="preserve"> </w:t>
-      </w:r>
-      <w:hyperlink r:id="rId29" w:history="1">
+      <w:hyperlink r:id="rId30" w:history="1">
         <w:r>
           <w:rPr>
             <w:rStyle w:val="Hipervnculo"/>
@@ -9016,6 +10196,11 @@
     </w:p>
     <w:p>
       <w:pPr>
+        <w:pStyle w:val="Prrafodelista"/>
+        <w:numPr>
+          <w:ilvl w:val="0"/>
+          <w:numId w:val="38"/>
+        </w:numPr>
         <w:rPr>
           <w:rFonts w:ascii="Segoe UI" w:eastAsia="Times New Roman" w:hAnsi="Segoe UI" w:cs="Segoe UI"/>
           <w:color w:val="0000FF"/>
@@ -9024,40 +10209,7 @@
           <w:u w:val="single"/>
         </w:rPr>
       </w:pPr>
-      <w:r>
-        <w:rPr>
-          <w:rStyle w:val="Hipervnculo"/>
-          <w:rFonts w:ascii="Segoe UI" w:eastAsia="Times New Roman" w:hAnsi="Segoe UI" w:cs="Segoe UI"/>
-          <w:color w:val="auto"/>
-          <w:sz w:val="24"/>
-          <w:szCs w:val="24"/>
-          <w:u w:val="none"/>
-        </w:rPr>
-        <w:t>8</w:t>
-      </w:r>
-      <w:r>
-        <w:rPr>
-          <w:rStyle w:val="Hipervnculo"/>
-          <w:rFonts w:ascii="Segoe UI" w:eastAsia="Times New Roman" w:hAnsi="Segoe UI" w:cs="Segoe UI"/>
-          <w:color w:val="auto"/>
-          <w:sz w:val="24"/>
-          <w:szCs w:val="24"/>
-          <w:u w:val="none"/>
-        </w:rPr>
-        <w:t>.</w:t>
-      </w:r>
-      <w:r>
-        <w:rPr>
-          <w:rStyle w:val="Hipervnculo"/>
-          <w:rFonts w:ascii="Segoe UI" w:eastAsia="Times New Roman" w:hAnsi="Segoe UI" w:cs="Segoe UI"/>
-          <w:color w:val="auto"/>
-          <w:sz w:val="24"/>
-          <w:szCs w:val="24"/>
-          <w:u w:val="none"/>
-        </w:rPr>
-        <w:t xml:space="preserve"> </w:t>
-      </w:r>
-      <w:hyperlink r:id="rId30" w:history="1">
+      <w:hyperlink r:id="rId31" w:history="1">
         <w:r>
           <w:rPr>
             <w:rStyle w:val="Hipervnculo"/>
@@ -9071,31 +10223,18 @@
     </w:p>
     <w:p>
       <w:pPr>
+        <w:pStyle w:val="Prrafodelista"/>
+        <w:numPr>
+          <w:ilvl w:val="0"/>
+          <w:numId w:val="38"/>
+        </w:numPr>
         <w:shd w:val="clear" w:color="auto" w:fill="FFFFFF"/>
         <w:spacing w:after="240" w:line="240" w:lineRule="auto"/>
         <w:rPr>
           <w:rStyle w:val="Hipervnculo"/>
         </w:rPr>
       </w:pPr>
-      <w:r>
-        <w:rPr>
-          <w:rFonts w:ascii="Segoe UI" w:eastAsia="Times New Roman" w:hAnsi="Segoe UI" w:cs="Segoe UI"/>
-          <w:color w:val="24292E"/>
-          <w:sz w:val="24"/>
-          <w:szCs w:val="24"/>
-        </w:rPr>
-        <w:t>9</w:t>
-      </w:r>
-      <w:r>
-        <w:rPr>
-          <w:rFonts w:ascii="Segoe UI" w:eastAsia="Times New Roman" w:hAnsi="Segoe UI" w:cs="Segoe UI"/>
-          <w:color w:val="24292E"/>
-          <w:sz w:val="24"/>
-          <w:szCs w:val="24"/>
-        </w:rPr>
-        <w:t xml:space="preserve">. </w:t>
-      </w:r>
-      <w:hyperlink r:id="rId31" w:history="1">
+      <w:hyperlink r:id="rId32" w:history="1">
         <w:r>
           <w:rPr>
             <w:rStyle w:val="Hipervnculo"/>
@@ -9109,6 +10248,11 @@
     </w:p>
     <w:p>
       <w:pPr>
+        <w:pStyle w:val="Prrafodelista"/>
+        <w:numPr>
+          <w:ilvl w:val="0"/>
+          <w:numId w:val="38"/>
+        </w:numPr>
         <w:rPr>
           <w:rStyle w:val="Hipervnculo"/>
           <w:rFonts w:ascii="Segoe UI" w:eastAsia="Times New Roman" w:hAnsi="Segoe UI" w:cs="Segoe UI"/>
@@ -9116,19 +10260,7 @@
           <w:szCs w:val="24"/>
         </w:rPr>
       </w:pPr>
-      <w:r>
-        <w:rPr>
-          <w:rFonts w:ascii="Segoe UI" w:eastAsia="Times New Roman" w:hAnsi="Segoe UI" w:cs="Segoe UI"/>
-          <w:color w:val="24292E"/>
-          <w:sz w:val="24"/>
-          <w:szCs w:val="24"/>
-        </w:rPr>
-        <w:t>10.</w:t>
-      </w:r>
-      <w:r>
-        <w:t xml:space="preserve"> </w:t>
-      </w:r>
-      <w:hyperlink r:id="rId32" w:history="1">
+      <w:hyperlink r:id="rId33" w:history="1">
         <w:r>
           <w:rPr>
             <w:rStyle w:val="Hipervnculo"/>
@@ -9142,20 +10274,19 @@
     </w:p>
     <w:p>
       <w:pPr>
+        <w:pStyle w:val="Prrafodelista"/>
+        <w:numPr>
+          <w:ilvl w:val="0"/>
+          <w:numId w:val="38"/>
+        </w:numPr>
         <w:rPr>
           <w:rStyle w:val="Hipervnculo"/>
-        </w:rPr>
-      </w:pPr>
-      <w:r>
-        <w:rPr>
-          <w:rFonts w:ascii="Segoe UI" w:eastAsia="Times New Roman" w:hAnsi="Segoe UI" w:cs="Segoe UI"/>
-          <w:color w:val="24292E"/>
-          <w:sz w:val="24"/>
-          <w:szCs w:val="24"/>
-        </w:rPr>
-        <w:t xml:space="preserve">11. </w:t>
-      </w:r>
-      <w:hyperlink r:id="rId33" w:history="1">
+          <w:rFonts w:ascii="Segoe UI" w:eastAsia="Times New Roman" w:hAnsi="Segoe UI" w:cs="Segoe UI"/>
+          <w:sz w:val="24"/>
+          <w:szCs w:val="24"/>
+        </w:rPr>
+      </w:pPr>
+      <w:hyperlink r:id="rId34" w:history="1">
         <w:r>
           <w:rPr>
             <w:rStyle w:val="Hipervnculo"/>
@@ -9169,49 +10300,70 @@
     </w:p>
     <w:p>
       <w:pPr>
-        <w:rPr>
-          <w:rFonts w:ascii="Segoe UI" w:eastAsia="Times New Roman" w:hAnsi="Segoe UI" w:cs="Segoe UI"/>
-          <w:color w:val="24292E"/>
-          <w:sz w:val="24"/>
-          <w:szCs w:val="24"/>
-        </w:rPr>
-      </w:pPr>
-      <w:r>
-        <w:rPr>
-          <w:rFonts w:ascii="Segoe UI" w:eastAsia="Times New Roman" w:hAnsi="Segoe UI" w:cs="Segoe UI"/>
-          <w:color w:val="24292E"/>
-          <w:sz w:val="24"/>
-          <w:szCs w:val="24"/>
-        </w:rPr>
-        <w:t>1</w:t>
-      </w:r>
-      <w:r>
-        <w:rPr>
-          <w:rFonts w:ascii="Segoe UI" w:eastAsia="Times New Roman" w:hAnsi="Segoe UI" w:cs="Segoe UI"/>
-          <w:color w:val="24292E"/>
-          <w:sz w:val="24"/>
-          <w:szCs w:val="24"/>
-        </w:rPr>
-        <w:t>2</w:t>
-      </w:r>
-      <w:r>
-        <w:rPr>
-          <w:rFonts w:ascii="Segoe UI" w:eastAsia="Times New Roman" w:hAnsi="Segoe UI" w:cs="Segoe UI"/>
-          <w:color w:val="24292E"/>
-          <w:sz w:val="24"/>
-          <w:szCs w:val="24"/>
-        </w:rPr>
-        <w:t>.</w:t>
-      </w:r>
-      <w:r>
-        <w:rPr>
-          <w:rFonts w:ascii="Segoe UI" w:eastAsia="Times New Roman" w:hAnsi="Segoe UI" w:cs="Segoe UI"/>
-          <w:color w:val="24292E"/>
-          <w:sz w:val="24"/>
-          <w:szCs w:val="24"/>
-        </w:rPr>
-        <w:t xml:space="preserve"> </w:t>
-      </w:r>
+        <w:pStyle w:val="Prrafodelista"/>
+        <w:numPr>
+          <w:ilvl w:val="0"/>
+          <w:numId w:val="38"/>
+        </w:numPr>
+        <w:rPr>
+          <w:rFonts w:ascii="Segoe UI" w:eastAsia="Times New Roman" w:hAnsi="Segoe UI" w:cs="Segoe UI"/>
+          <w:color w:val="24292E"/>
+          <w:sz w:val="24"/>
+          <w:szCs w:val="24"/>
+        </w:rPr>
+      </w:pPr>
+      <w:hyperlink r:id="rId35" w:history="1">
+        <w:r>
+          <w:rPr>
+            <w:rStyle w:val="Hipervnculo"/>
+            <w:rFonts w:ascii="Segoe UI" w:eastAsia="Times New Roman" w:hAnsi="Segoe UI" w:cs="Segoe UI"/>
+            <w:sz w:val="24"/>
+            <w:szCs w:val="24"/>
+          </w:rPr>
+          <w:t>https://www.mdpi.com/2078-2489/7/4/61</w:t>
+        </w:r>
+      </w:hyperlink>
+    </w:p>
+    <w:p>
+      <w:pPr>
+        <w:pStyle w:val="Prrafodelista"/>
+        <w:numPr>
+          <w:ilvl w:val="0"/>
+          <w:numId w:val="38"/>
+        </w:numPr>
+        <w:rPr>
+          <w:rFonts w:ascii="Segoe UI" w:eastAsia="Times New Roman" w:hAnsi="Segoe UI" w:cs="Segoe UI"/>
+          <w:color w:val="24292E"/>
+          <w:sz w:val="24"/>
+          <w:szCs w:val="24"/>
+        </w:rPr>
+      </w:pPr>
+      <w:hyperlink r:id="rId36" w:history="1">
+        <w:r>
+          <w:rPr>
+            <w:rStyle w:val="Hipervnculo"/>
+            <w:rFonts w:ascii="Segoe UI" w:eastAsia="Times New Roman" w:hAnsi="Segoe UI" w:cs="Segoe UI"/>
+            <w:sz w:val="24"/>
+            <w:szCs w:val="24"/>
+          </w:rPr>
+          <w:t>http://www.image-net.org</w:t>
+        </w:r>
+      </w:hyperlink>
+    </w:p>
+    <w:p>
+      <w:pPr>
+        <w:pStyle w:val="Prrafodelista"/>
+        <w:numPr>
+          <w:ilvl w:val="0"/>
+          <w:numId w:val="38"/>
+        </w:numPr>
+        <w:rPr>
+          <w:rFonts w:ascii="Segoe UI" w:eastAsia="Times New Roman" w:hAnsi="Segoe UI" w:cs="Segoe UI"/>
+          <w:color w:val="24292E"/>
+          <w:sz w:val="24"/>
+          <w:szCs w:val="24"/>
+        </w:rPr>
+      </w:pPr>
       <w:r>
         <w:rPr>
           <w:rStyle w:val="Hipervnculo"/>
@@ -9224,40 +10376,18 @@
     </w:p>
     <w:p>
       <w:pPr>
+        <w:pStyle w:val="Prrafodelista"/>
+        <w:numPr>
+          <w:ilvl w:val="0"/>
+          <w:numId w:val="38"/>
+        </w:numPr>
         <w:shd w:val="clear" w:color="auto" w:fill="FFFFFF"/>
         <w:spacing w:after="240" w:line="240" w:lineRule="auto"/>
         <w:rPr>
           <w:rStyle w:val="Hipervnculo"/>
         </w:rPr>
       </w:pPr>
-      <w:r>
-        <w:rPr>
-          <w:rFonts w:ascii="Segoe UI" w:eastAsia="Times New Roman" w:hAnsi="Segoe UI" w:cs="Segoe UI"/>
-          <w:color w:val="24292E"/>
-          <w:sz w:val="24"/>
-          <w:szCs w:val="24"/>
-        </w:rPr>
-        <w:t>13</w:t>
-      </w:r>
-      <w:r>
-        <w:rPr>
-          <w:rFonts w:ascii="Segoe UI" w:eastAsia="Times New Roman" w:hAnsi="Segoe UI" w:cs="Segoe UI"/>
-          <w:color w:val="24292E"/>
-          <w:sz w:val="24"/>
-          <w:szCs w:val="24"/>
-        </w:rPr>
-        <w:t>.</w:t>
-      </w:r>
-      <w:r>
-        <w:rPr>
-          <w:rFonts w:ascii="Segoe UI" w:eastAsia="Times New Roman" w:hAnsi="Segoe UI" w:cs="Segoe UI"/>
-          <w:color w:val="24292E"/>
-          <w:sz w:val="24"/>
-          <w:szCs w:val="24"/>
-        </w:rPr>
-        <w:t xml:space="preserve"> </w:t>
-      </w:r>
-      <w:hyperlink r:id="rId34" w:history="1">
+      <w:hyperlink r:id="rId37" w:history="1">
         <w:r>
           <w:rPr>
             <w:rStyle w:val="Hipervnculo"/>
@@ -9271,6 +10401,11 @@
     </w:p>
     <w:p>
       <w:pPr>
+        <w:pStyle w:val="Prrafodelista"/>
+        <w:numPr>
+          <w:ilvl w:val="0"/>
+          <w:numId w:val="38"/>
+        </w:numPr>
         <w:rPr>
           <w:rStyle w:val="Hipervnculo"/>
           <w:rFonts w:ascii="Segoe UI" w:eastAsia="Times New Roman" w:hAnsi="Segoe UI" w:cs="Segoe UI"/>
@@ -9278,28 +10413,7 @@
           <w:szCs w:val="24"/>
         </w:rPr>
       </w:pPr>
-      <w:r>
-        <w:rPr>
-          <w:rFonts w:ascii="Segoe UI" w:eastAsia="Times New Roman" w:hAnsi="Segoe UI" w:cs="Segoe UI"/>
-          <w:color w:val="24292E"/>
-          <w:sz w:val="24"/>
-          <w:szCs w:val="24"/>
-        </w:rPr>
-        <w:t>14</w:t>
-      </w:r>
-      <w:r>
-        <w:rPr>
-          <w:rFonts w:ascii="Segoe UI" w:eastAsia="Times New Roman" w:hAnsi="Segoe UI" w:cs="Segoe UI"/>
-          <w:color w:val="24292E"/>
-          <w:sz w:val="24"/>
-          <w:szCs w:val="24"/>
-        </w:rPr>
-        <w:t>.</w:t>
-      </w:r>
-      <w:r>
-        <w:t xml:space="preserve"> </w:t>
-      </w:r>
-      <w:hyperlink r:id="rId35" w:history="1">
+      <w:hyperlink r:id="rId38" w:history="1">
         <w:r>
           <w:rPr>
             <w:rStyle w:val="Hipervnculo"/>
@@ -9313,20 +10427,16 @@
     </w:p>
     <w:p>
       <w:pPr>
+        <w:pStyle w:val="Prrafodelista"/>
+        <w:numPr>
+          <w:ilvl w:val="0"/>
+          <w:numId w:val="38"/>
+        </w:numPr>
         <w:rPr>
           <w:rStyle w:val="Hipervnculo"/>
         </w:rPr>
       </w:pPr>
-      <w:r>
-        <w:rPr>
-          <w:rFonts w:ascii="Segoe UI" w:eastAsia="Times New Roman" w:hAnsi="Segoe UI" w:cs="Segoe UI"/>
-          <w:color w:val="24292E"/>
-          <w:sz w:val="24"/>
-          <w:szCs w:val="24"/>
-        </w:rPr>
-        <w:t xml:space="preserve">15. </w:t>
-      </w:r>
-      <w:hyperlink r:id="rId36" w:history="1">
+      <w:hyperlink r:id="rId39" w:history="1">
         <w:r>
           <w:rPr>
             <w:rStyle w:val="Hipervnculo"/>
@@ -9334,53 +10444,19 @@
             <w:sz w:val="24"/>
             <w:szCs w:val="24"/>
           </w:rPr>
-          <w:t>https://towardsdatascience.com</w:t>
-        </w:r>
-        <w:bookmarkStart w:id="0" w:name="_GoBack"/>
-        <w:bookmarkEnd w:id="0"/>
-        <w:r>
-          <w:rPr>
-            <w:rStyle w:val="Hipervnculo"/>
-            <w:rFonts w:ascii="Segoe UI" w:eastAsia="Times New Roman" w:hAnsi="Segoe UI" w:cs="Segoe UI"/>
-            <w:sz w:val="24"/>
-            <w:szCs w:val="24"/>
-          </w:rPr>
-          <w:t>/test-time-augmentation-tta-and-how-to-perform-it-with-keras-4ac19b67fb4d</w:t>
+          <w:t>https://towardsdatascience.com/test-time-augmentation-tta-and-how-to-perform-it-with-keras-4ac19b67fb4d</w:t>
         </w:r>
       </w:hyperlink>
     </w:p>
     <w:p>
-      <w:r>
-        <w:rPr>
-          <w:rFonts w:ascii="Segoe UI" w:eastAsia="Times New Roman" w:hAnsi="Segoe UI" w:cs="Segoe UI"/>
-          <w:color w:val="24292E"/>
-          <w:sz w:val="24"/>
-          <w:szCs w:val="24"/>
-        </w:rPr>
-        <w:t>1</w:t>
-      </w:r>
-      <w:r>
-        <w:rPr>
-          <w:rFonts w:ascii="Segoe UI" w:eastAsia="Times New Roman" w:hAnsi="Segoe UI" w:cs="Segoe UI"/>
-          <w:color w:val="24292E"/>
-          <w:sz w:val="24"/>
-          <w:szCs w:val="24"/>
-        </w:rPr>
-        <w:t>6</w:t>
-      </w:r>
-      <w:r>
-        <w:rPr>
-          <w:rFonts w:ascii="Segoe UI" w:eastAsia="Times New Roman" w:hAnsi="Segoe UI" w:cs="Segoe UI"/>
-          <w:color w:val="24292E"/>
-          <w:sz w:val="24"/>
-          <w:szCs w:val="24"/>
-        </w:rPr>
-        <w:t>.</w:t>
-      </w:r>
-      <w:r>
-        <w:t xml:space="preserve"> </w:t>
-      </w:r>
-      <w:hyperlink r:id="rId37" w:history="1">
+      <w:pPr>
+        <w:pStyle w:val="Prrafodelista"/>
+        <w:numPr>
+          <w:ilvl w:val="0"/>
+          <w:numId w:val="38"/>
+        </w:numPr>
+      </w:pPr>
+      <w:hyperlink r:id="rId40" w:history="1">
         <w:r>
           <w:rPr>
             <w:rStyle w:val="Hipervnculo"/>
@@ -9403,40 +10479,18 @@
     </w:p>
     <w:p>
       <w:pPr>
+        <w:pStyle w:val="Prrafodelista"/>
+        <w:numPr>
+          <w:ilvl w:val="0"/>
+          <w:numId w:val="38"/>
+        </w:numPr>
         <w:shd w:val="clear" w:color="auto" w:fill="FFFFFF"/>
         <w:spacing w:after="240" w:line="240" w:lineRule="auto"/>
         <w:rPr>
           <w:rStyle w:val="Hipervnculo"/>
         </w:rPr>
       </w:pPr>
-      <w:r>
-        <w:rPr>
-          <w:rFonts w:ascii="Segoe UI" w:eastAsia="Times New Roman" w:hAnsi="Segoe UI" w:cs="Segoe UI"/>
-          <w:color w:val="24292E"/>
-          <w:sz w:val="24"/>
-          <w:szCs w:val="24"/>
-        </w:rPr>
-        <w:t>17</w:t>
-      </w:r>
-      <w:r>
-        <w:rPr>
-          <w:rFonts w:ascii="Segoe UI" w:eastAsia="Times New Roman" w:hAnsi="Segoe UI" w:cs="Segoe UI"/>
-          <w:color w:val="24292E"/>
-          <w:sz w:val="24"/>
-          <w:szCs w:val="24"/>
-        </w:rPr>
-        <w:t>.</w:t>
-      </w:r>
-      <w:r>
-        <w:rPr>
-          <w:rFonts w:ascii="Segoe UI" w:eastAsia="Times New Roman" w:hAnsi="Segoe UI" w:cs="Segoe UI"/>
-          <w:color w:val="24292E"/>
-          <w:sz w:val="24"/>
-          <w:szCs w:val="24"/>
-        </w:rPr>
-        <w:t xml:space="preserve"> </w:t>
-      </w:r>
-      <w:hyperlink r:id="rId38" w:history="1">
+      <w:hyperlink r:id="rId41" w:history="1">
         <w:r>
           <w:rPr>
             <w:rStyle w:val="Hipervnculo"/>
@@ -9460,18 +10514,11 @@
         </w:rPr>
       </w:pPr>
     </w:p>
-    <w:p>
-      <w:pPr>
-        <w:rPr>
-          <w:lang w:val="es-VE"/>
-        </w:rPr>
-      </w:pPr>
-    </w:p>
+    <w:p/>
     <w:p>
       <w:pPr>
         <w:rPr>
           <w:rStyle w:val="Hipervnculo"/>
-          <w:lang w:val="es-VE"/>
         </w:rPr>
       </w:pPr>
     </w:p>
@@ -10558,6 +11605,97 @@
     </w:lvl>
   </w:abstractNum>
   <w:abstractNum w:abstractNumId="8" w15:restartNumberingAfterBreak="0">
+    <w:nsid w:val="17CA6495"/>
+    <w:multiLevelType w:val="hybridMultilevel"/>
+    <w:tmpl w:val="BC62AC48"/>
+    <w:lvl w:ilvl="0" w:tplc="E2742146">
+      <w:start w:val="1"/>
+      <w:numFmt w:val="decimal"/>
+      <w:lvlText w:val="%1."/>
+      <w:lvlJc w:val="left"/>
+      <w:pPr>
+        <w:ind w:left="1080" w:hanging="360"/>
+      </w:pPr>
+      <w:rPr>
+        <w:rFonts w:ascii="Segoe UI" w:hAnsi="Segoe UI" w:cs="Segoe UI" w:hint="default"/>
+        <w:color w:val="auto"/>
+        <w:u w:val="none"/>
+      </w:rPr>
+    </w:lvl>
+    <w:lvl w:ilvl="1" w:tplc="04090019" w:tentative="1">
+      <w:start w:val="1"/>
+      <w:numFmt w:val="lowerLetter"/>
+      <w:lvlText w:val="%2."/>
+      <w:lvlJc w:val="left"/>
+      <w:pPr>
+        <w:ind w:left="1800" w:hanging="360"/>
+      </w:pPr>
+    </w:lvl>
+    <w:lvl w:ilvl="2" w:tplc="0409001B" w:tentative="1">
+      <w:start w:val="1"/>
+      <w:numFmt w:val="lowerRoman"/>
+      <w:lvlText w:val="%3."/>
+      <w:lvlJc w:val="right"/>
+      <w:pPr>
+        <w:ind w:left="2520" w:hanging="180"/>
+      </w:pPr>
+    </w:lvl>
+    <w:lvl w:ilvl="3" w:tplc="0409000F" w:tentative="1">
+      <w:start w:val="1"/>
+      <w:numFmt w:val="decimal"/>
+      <w:lvlText w:val="%4."/>
+      <w:lvlJc w:val="left"/>
+      <w:pPr>
+        <w:ind w:left="3240" w:hanging="360"/>
+      </w:pPr>
+    </w:lvl>
+    <w:lvl w:ilvl="4" w:tplc="04090019" w:tentative="1">
+      <w:start w:val="1"/>
+      <w:numFmt w:val="lowerLetter"/>
+      <w:lvlText w:val="%5."/>
+      <w:lvlJc w:val="left"/>
+      <w:pPr>
+        <w:ind w:left="3960" w:hanging="360"/>
+      </w:pPr>
+    </w:lvl>
+    <w:lvl w:ilvl="5" w:tplc="0409001B" w:tentative="1">
+      <w:start w:val="1"/>
+      <w:numFmt w:val="lowerRoman"/>
+      <w:lvlText w:val="%6."/>
+      <w:lvlJc w:val="right"/>
+      <w:pPr>
+        <w:ind w:left="4680" w:hanging="180"/>
+      </w:pPr>
+    </w:lvl>
+    <w:lvl w:ilvl="6" w:tplc="0409000F" w:tentative="1">
+      <w:start w:val="1"/>
+      <w:numFmt w:val="decimal"/>
+      <w:lvlText w:val="%7."/>
+      <w:lvlJc w:val="left"/>
+      <w:pPr>
+        <w:ind w:left="5400" w:hanging="360"/>
+      </w:pPr>
+    </w:lvl>
+    <w:lvl w:ilvl="7" w:tplc="04090019" w:tentative="1">
+      <w:start w:val="1"/>
+      <w:numFmt w:val="lowerLetter"/>
+      <w:lvlText w:val="%8."/>
+      <w:lvlJc w:val="left"/>
+      <w:pPr>
+        <w:ind w:left="6120" w:hanging="360"/>
+      </w:pPr>
+    </w:lvl>
+    <w:lvl w:ilvl="8" w:tplc="0409001B" w:tentative="1">
+      <w:start w:val="1"/>
+      <w:numFmt w:val="lowerRoman"/>
+      <w:lvlText w:val="%9."/>
+      <w:lvlJc w:val="right"/>
+      <w:pPr>
+        <w:ind w:left="6840" w:hanging="180"/>
+      </w:pPr>
+    </w:lvl>
+  </w:abstractNum>
+  <w:abstractNum w:abstractNumId="9" w15:restartNumberingAfterBreak="0">
     <w:nsid w:val="191A354C"/>
     <w:multiLevelType w:val="hybridMultilevel"/>
     <w:tmpl w:val="A8843EB8"/>
@@ -10646,7 +11784,7 @@
       </w:pPr>
     </w:lvl>
   </w:abstractNum>
-  <w:abstractNum w:abstractNumId="9" w15:restartNumberingAfterBreak="0">
+  <w:abstractNum w:abstractNumId="10" w15:restartNumberingAfterBreak="0">
     <w:nsid w:val="19BB4ECB"/>
     <w:multiLevelType w:val="hybridMultilevel"/>
     <w:tmpl w:val="0C8A892A"/>
@@ -10758,7 +11896,7 @@
       </w:rPr>
     </w:lvl>
   </w:abstractNum>
-  <w:abstractNum w:abstractNumId="10" w15:restartNumberingAfterBreak="0">
+  <w:abstractNum w:abstractNumId="11" w15:restartNumberingAfterBreak="0">
     <w:nsid w:val="1A2E0470"/>
     <w:multiLevelType w:val="multilevel"/>
     <w:tmpl w:val="BE4C031E"/>
@@ -10907,7 +12045,7 @@
       </w:rPr>
     </w:lvl>
   </w:abstractNum>
-  <w:abstractNum w:abstractNumId="11" w15:restartNumberingAfterBreak="0">
+  <w:abstractNum w:abstractNumId="12" w15:restartNumberingAfterBreak="0">
     <w:nsid w:val="1ACE1721"/>
     <w:multiLevelType w:val="hybridMultilevel"/>
     <w:tmpl w:val="270C4B3E"/>
@@ -10993,7 +12131,7 @@
       </w:pPr>
     </w:lvl>
   </w:abstractNum>
-  <w:abstractNum w:abstractNumId="12" w15:restartNumberingAfterBreak="0">
+  <w:abstractNum w:abstractNumId="13" w15:restartNumberingAfterBreak="0">
     <w:nsid w:val="1DEE7C7D"/>
     <w:multiLevelType w:val="multilevel"/>
     <w:tmpl w:val="1C8437AC"/>
@@ -11142,7 +12280,7 @@
       </w:rPr>
     </w:lvl>
   </w:abstractNum>
-  <w:abstractNum w:abstractNumId="13" w15:restartNumberingAfterBreak="0">
+  <w:abstractNum w:abstractNumId="14" w15:restartNumberingAfterBreak="0">
     <w:nsid w:val="25057651"/>
     <w:multiLevelType w:val="hybridMultilevel"/>
     <w:tmpl w:val="89D40EF0"/>
@@ -11255,7 +12393,7 @@
       </w:rPr>
     </w:lvl>
   </w:abstractNum>
-  <w:abstractNum w:abstractNumId="14" w15:restartNumberingAfterBreak="0">
+  <w:abstractNum w:abstractNumId="15" w15:restartNumberingAfterBreak="0">
     <w:nsid w:val="293D44A1"/>
     <w:multiLevelType w:val="multilevel"/>
     <w:tmpl w:val="521A4822"/>
@@ -11404,7 +12542,7 @@
       </w:rPr>
     </w:lvl>
   </w:abstractNum>
-  <w:abstractNum w:abstractNumId="15" w15:restartNumberingAfterBreak="0">
+  <w:abstractNum w:abstractNumId="16" w15:restartNumberingAfterBreak="0">
     <w:nsid w:val="2BE64A1F"/>
     <w:multiLevelType w:val="hybridMultilevel"/>
     <w:tmpl w:val="81FE5424"/>
@@ -11517,7 +12655,7 @@
       </w:rPr>
     </w:lvl>
   </w:abstractNum>
-  <w:abstractNum w:abstractNumId="16" w15:restartNumberingAfterBreak="0">
+  <w:abstractNum w:abstractNumId="17" w15:restartNumberingAfterBreak="0">
     <w:nsid w:val="2F254C89"/>
     <w:multiLevelType w:val="multilevel"/>
     <w:tmpl w:val="BA1662CC"/>
@@ -11666,7 +12804,7 @@
       </w:rPr>
     </w:lvl>
   </w:abstractNum>
-  <w:abstractNum w:abstractNumId="17" w15:restartNumberingAfterBreak="0">
+  <w:abstractNum w:abstractNumId="18" w15:restartNumberingAfterBreak="0">
     <w:nsid w:val="31E256F3"/>
     <w:multiLevelType w:val="hybridMultilevel"/>
     <w:tmpl w:val="D0EA4378"/>
@@ -11752,7 +12890,98 @@
       </w:pPr>
     </w:lvl>
   </w:abstractNum>
-  <w:abstractNum w:abstractNumId="18" w15:restartNumberingAfterBreak="0">
+  <w:abstractNum w:abstractNumId="19" w15:restartNumberingAfterBreak="0">
+    <w:nsid w:val="41727F16"/>
+    <w:multiLevelType w:val="hybridMultilevel"/>
+    <w:tmpl w:val="FEE40740"/>
+    <w:lvl w:ilvl="0" w:tplc="9AEE38BE">
+      <w:start w:val="1"/>
+      <w:numFmt w:val="decimal"/>
+      <w:lvlText w:val="%1."/>
+      <w:lvlJc w:val="left"/>
+      <w:pPr>
+        <w:ind w:left="720" w:hanging="360"/>
+      </w:pPr>
+      <w:rPr>
+        <w:rFonts w:cs="Segoe UI" w:hint="default"/>
+        <w:color w:val="auto"/>
+        <w:u w:val="none"/>
+      </w:rPr>
+    </w:lvl>
+    <w:lvl w:ilvl="1" w:tplc="04090019" w:tentative="1">
+      <w:start w:val="1"/>
+      <w:numFmt w:val="lowerLetter"/>
+      <w:lvlText w:val="%2."/>
+      <w:lvlJc w:val="left"/>
+      <w:pPr>
+        <w:ind w:left="1440" w:hanging="360"/>
+      </w:pPr>
+    </w:lvl>
+    <w:lvl w:ilvl="2" w:tplc="0409001B" w:tentative="1">
+      <w:start w:val="1"/>
+      <w:numFmt w:val="lowerRoman"/>
+      <w:lvlText w:val="%3."/>
+      <w:lvlJc w:val="right"/>
+      <w:pPr>
+        <w:ind w:left="2160" w:hanging="180"/>
+      </w:pPr>
+    </w:lvl>
+    <w:lvl w:ilvl="3" w:tplc="0409000F" w:tentative="1">
+      <w:start w:val="1"/>
+      <w:numFmt w:val="decimal"/>
+      <w:lvlText w:val="%4."/>
+      <w:lvlJc w:val="left"/>
+      <w:pPr>
+        <w:ind w:left="2880" w:hanging="360"/>
+      </w:pPr>
+    </w:lvl>
+    <w:lvl w:ilvl="4" w:tplc="04090019" w:tentative="1">
+      <w:start w:val="1"/>
+      <w:numFmt w:val="lowerLetter"/>
+      <w:lvlText w:val="%5."/>
+      <w:lvlJc w:val="left"/>
+      <w:pPr>
+        <w:ind w:left="3600" w:hanging="360"/>
+      </w:pPr>
+    </w:lvl>
+    <w:lvl w:ilvl="5" w:tplc="0409001B" w:tentative="1">
+      <w:start w:val="1"/>
+      <w:numFmt w:val="lowerRoman"/>
+      <w:lvlText w:val="%6."/>
+      <w:lvlJc w:val="right"/>
+      <w:pPr>
+        <w:ind w:left="4320" w:hanging="180"/>
+      </w:pPr>
+    </w:lvl>
+    <w:lvl w:ilvl="6" w:tplc="0409000F" w:tentative="1">
+      <w:start w:val="1"/>
+      <w:numFmt w:val="decimal"/>
+      <w:lvlText w:val="%7."/>
+      <w:lvlJc w:val="left"/>
+      <w:pPr>
+        <w:ind w:left="5040" w:hanging="360"/>
+      </w:pPr>
+    </w:lvl>
+    <w:lvl w:ilvl="7" w:tplc="04090019" w:tentative="1">
+      <w:start w:val="1"/>
+      <w:numFmt w:val="lowerLetter"/>
+      <w:lvlText w:val="%8."/>
+      <w:lvlJc w:val="left"/>
+      <w:pPr>
+        <w:ind w:left="5760" w:hanging="360"/>
+      </w:pPr>
+    </w:lvl>
+    <w:lvl w:ilvl="8" w:tplc="0409001B" w:tentative="1">
+      <w:start w:val="1"/>
+      <w:numFmt w:val="lowerRoman"/>
+      <w:lvlText w:val="%9."/>
+      <w:lvlJc w:val="right"/>
+      <w:pPr>
+        <w:ind w:left="6480" w:hanging="180"/>
+      </w:pPr>
+    </w:lvl>
+  </w:abstractNum>
+  <w:abstractNum w:abstractNumId="20" w15:restartNumberingAfterBreak="0">
     <w:nsid w:val="41AA5657"/>
     <w:multiLevelType w:val="hybridMultilevel"/>
     <w:tmpl w:val="8842D88E"/>
@@ -11864,7 +13093,7 @@
       </w:rPr>
     </w:lvl>
   </w:abstractNum>
-  <w:abstractNum w:abstractNumId="19" w15:restartNumberingAfterBreak="0">
+  <w:abstractNum w:abstractNumId="21" w15:restartNumberingAfterBreak="0">
     <w:nsid w:val="420B5E7C"/>
     <w:multiLevelType w:val="multilevel"/>
     <w:tmpl w:val="1D906CF6"/>
@@ -12013,7 +13242,7 @@
       </w:rPr>
     </w:lvl>
   </w:abstractNum>
-  <w:abstractNum w:abstractNumId="20" w15:restartNumberingAfterBreak="0">
+  <w:abstractNum w:abstractNumId="22" w15:restartNumberingAfterBreak="0">
     <w:nsid w:val="44843E98"/>
     <w:multiLevelType w:val="multilevel"/>
     <w:tmpl w:val="23281EC8"/>
@@ -12162,7 +13391,98 @@
       </w:rPr>
     </w:lvl>
   </w:abstractNum>
-  <w:abstractNum w:abstractNumId="21" w15:restartNumberingAfterBreak="0">
+  <w:abstractNum w:abstractNumId="23" w15:restartNumberingAfterBreak="0">
+    <w:nsid w:val="44E422B6"/>
+    <w:multiLevelType w:val="hybridMultilevel"/>
+    <w:tmpl w:val="DC80D348"/>
+    <w:lvl w:ilvl="0" w:tplc="9AEE38BE">
+      <w:start w:val="1"/>
+      <w:numFmt w:val="decimal"/>
+      <w:lvlText w:val="%1."/>
+      <w:lvlJc w:val="left"/>
+      <w:pPr>
+        <w:ind w:left="1080" w:hanging="360"/>
+      </w:pPr>
+      <w:rPr>
+        <w:rFonts w:cs="Segoe UI" w:hint="default"/>
+        <w:color w:val="auto"/>
+        <w:u w:val="none"/>
+      </w:rPr>
+    </w:lvl>
+    <w:lvl w:ilvl="1" w:tplc="04090019" w:tentative="1">
+      <w:start w:val="1"/>
+      <w:numFmt w:val="lowerLetter"/>
+      <w:lvlText w:val="%2."/>
+      <w:lvlJc w:val="left"/>
+      <w:pPr>
+        <w:ind w:left="1800" w:hanging="360"/>
+      </w:pPr>
+    </w:lvl>
+    <w:lvl w:ilvl="2" w:tplc="0409001B" w:tentative="1">
+      <w:start w:val="1"/>
+      <w:numFmt w:val="lowerRoman"/>
+      <w:lvlText w:val="%3."/>
+      <w:lvlJc w:val="right"/>
+      <w:pPr>
+        <w:ind w:left="2520" w:hanging="180"/>
+      </w:pPr>
+    </w:lvl>
+    <w:lvl w:ilvl="3" w:tplc="0409000F" w:tentative="1">
+      <w:start w:val="1"/>
+      <w:numFmt w:val="decimal"/>
+      <w:lvlText w:val="%4."/>
+      <w:lvlJc w:val="left"/>
+      <w:pPr>
+        <w:ind w:left="3240" w:hanging="360"/>
+      </w:pPr>
+    </w:lvl>
+    <w:lvl w:ilvl="4" w:tplc="04090019" w:tentative="1">
+      <w:start w:val="1"/>
+      <w:numFmt w:val="lowerLetter"/>
+      <w:lvlText w:val="%5."/>
+      <w:lvlJc w:val="left"/>
+      <w:pPr>
+        <w:ind w:left="3960" w:hanging="360"/>
+      </w:pPr>
+    </w:lvl>
+    <w:lvl w:ilvl="5" w:tplc="0409001B" w:tentative="1">
+      <w:start w:val="1"/>
+      <w:numFmt w:val="lowerRoman"/>
+      <w:lvlText w:val="%6."/>
+      <w:lvlJc w:val="right"/>
+      <w:pPr>
+        <w:ind w:left="4680" w:hanging="180"/>
+      </w:pPr>
+    </w:lvl>
+    <w:lvl w:ilvl="6" w:tplc="0409000F" w:tentative="1">
+      <w:start w:val="1"/>
+      <w:numFmt w:val="decimal"/>
+      <w:lvlText w:val="%7."/>
+      <w:lvlJc w:val="left"/>
+      <w:pPr>
+        <w:ind w:left="5400" w:hanging="360"/>
+      </w:pPr>
+    </w:lvl>
+    <w:lvl w:ilvl="7" w:tplc="04090019" w:tentative="1">
+      <w:start w:val="1"/>
+      <w:numFmt w:val="lowerLetter"/>
+      <w:lvlText w:val="%8."/>
+      <w:lvlJc w:val="left"/>
+      <w:pPr>
+        <w:ind w:left="6120" w:hanging="360"/>
+      </w:pPr>
+    </w:lvl>
+    <w:lvl w:ilvl="8" w:tplc="0409001B" w:tentative="1">
+      <w:start w:val="1"/>
+      <w:numFmt w:val="lowerRoman"/>
+      <w:lvlText w:val="%9."/>
+      <w:lvlJc w:val="right"/>
+      <w:pPr>
+        <w:ind w:left="6840" w:hanging="180"/>
+      </w:pPr>
+    </w:lvl>
+  </w:abstractNum>
+  <w:abstractNum w:abstractNumId="24" w15:restartNumberingAfterBreak="0">
     <w:nsid w:val="4579737F"/>
     <w:multiLevelType w:val="hybridMultilevel"/>
     <w:tmpl w:val="2AB847D0"/>
@@ -12275,7 +13595,7 @@
       </w:rPr>
     </w:lvl>
   </w:abstractNum>
-  <w:abstractNum w:abstractNumId="22" w15:restartNumberingAfterBreak="0">
+  <w:abstractNum w:abstractNumId="25" w15:restartNumberingAfterBreak="0">
     <w:nsid w:val="577E3309"/>
     <w:multiLevelType w:val="multilevel"/>
     <w:tmpl w:val="5622E712"/>
@@ -12424,7 +13744,7 @@
       </w:rPr>
     </w:lvl>
   </w:abstractNum>
-  <w:abstractNum w:abstractNumId="23" w15:restartNumberingAfterBreak="0">
+  <w:abstractNum w:abstractNumId="26" w15:restartNumberingAfterBreak="0">
     <w:nsid w:val="581F75CB"/>
     <w:multiLevelType w:val="multilevel"/>
     <w:tmpl w:val="7BB680C8"/>
@@ -12573,7 +13893,7 @@
       </w:rPr>
     </w:lvl>
   </w:abstractNum>
-  <w:abstractNum w:abstractNumId="24" w15:restartNumberingAfterBreak="0">
+  <w:abstractNum w:abstractNumId="27" w15:restartNumberingAfterBreak="0">
     <w:nsid w:val="58A800E7"/>
     <w:multiLevelType w:val="multilevel"/>
     <w:tmpl w:val="AA9A492E"/>
@@ -12722,7 +14042,98 @@
       </w:rPr>
     </w:lvl>
   </w:abstractNum>
-  <w:abstractNum w:abstractNumId="25" w15:restartNumberingAfterBreak="0">
+  <w:abstractNum w:abstractNumId="28" w15:restartNumberingAfterBreak="0">
+    <w:nsid w:val="5A301C4B"/>
+    <w:multiLevelType w:val="hybridMultilevel"/>
+    <w:tmpl w:val="5DE0F80A"/>
+    <w:lvl w:ilvl="0" w:tplc="9AEE38BE">
+      <w:start w:val="1"/>
+      <w:numFmt w:val="decimal"/>
+      <w:lvlText w:val="%1."/>
+      <w:lvlJc w:val="left"/>
+      <w:pPr>
+        <w:ind w:left="1080" w:hanging="360"/>
+      </w:pPr>
+      <w:rPr>
+        <w:rFonts w:cs="Segoe UI" w:hint="default"/>
+        <w:color w:val="auto"/>
+        <w:u w:val="none"/>
+      </w:rPr>
+    </w:lvl>
+    <w:lvl w:ilvl="1" w:tplc="04090019" w:tentative="1">
+      <w:start w:val="1"/>
+      <w:numFmt w:val="lowerLetter"/>
+      <w:lvlText w:val="%2."/>
+      <w:lvlJc w:val="left"/>
+      <w:pPr>
+        <w:ind w:left="1800" w:hanging="360"/>
+      </w:pPr>
+    </w:lvl>
+    <w:lvl w:ilvl="2" w:tplc="0409001B" w:tentative="1">
+      <w:start w:val="1"/>
+      <w:numFmt w:val="lowerRoman"/>
+      <w:lvlText w:val="%3."/>
+      <w:lvlJc w:val="right"/>
+      <w:pPr>
+        <w:ind w:left="2520" w:hanging="180"/>
+      </w:pPr>
+    </w:lvl>
+    <w:lvl w:ilvl="3" w:tplc="0409000F" w:tentative="1">
+      <w:start w:val="1"/>
+      <w:numFmt w:val="decimal"/>
+      <w:lvlText w:val="%4."/>
+      <w:lvlJc w:val="left"/>
+      <w:pPr>
+        <w:ind w:left="3240" w:hanging="360"/>
+      </w:pPr>
+    </w:lvl>
+    <w:lvl w:ilvl="4" w:tplc="04090019" w:tentative="1">
+      <w:start w:val="1"/>
+      <w:numFmt w:val="lowerLetter"/>
+      <w:lvlText w:val="%5."/>
+      <w:lvlJc w:val="left"/>
+      <w:pPr>
+        <w:ind w:left="3960" w:hanging="360"/>
+      </w:pPr>
+    </w:lvl>
+    <w:lvl w:ilvl="5" w:tplc="0409001B" w:tentative="1">
+      <w:start w:val="1"/>
+      <w:numFmt w:val="lowerRoman"/>
+      <w:lvlText w:val="%6."/>
+      <w:lvlJc w:val="right"/>
+      <w:pPr>
+        <w:ind w:left="4680" w:hanging="180"/>
+      </w:pPr>
+    </w:lvl>
+    <w:lvl w:ilvl="6" w:tplc="0409000F" w:tentative="1">
+      <w:start w:val="1"/>
+      <w:numFmt w:val="decimal"/>
+      <w:lvlText w:val="%7."/>
+      <w:lvlJc w:val="left"/>
+      <w:pPr>
+        <w:ind w:left="5400" w:hanging="360"/>
+      </w:pPr>
+    </w:lvl>
+    <w:lvl w:ilvl="7" w:tplc="04090019" w:tentative="1">
+      <w:start w:val="1"/>
+      <w:numFmt w:val="lowerLetter"/>
+      <w:lvlText w:val="%8."/>
+      <w:lvlJc w:val="left"/>
+      <w:pPr>
+        <w:ind w:left="6120" w:hanging="360"/>
+      </w:pPr>
+    </w:lvl>
+    <w:lvl w:ilvl="8" w:tplc="0409001B" w:tentative="1">
+      <w:start w:val="1"/>
+      <w:numFmt w:val="lowerRoman"/>
+      <w:lvlText w:val="%9."/>
+      <w:lvlJc w:val="right"/>
+      <w:pPr>
+        <w:ind w:left="6840" w:hanging="180"/>
+      </w:pPr>
+    </w:lvl>
+  </w:abstractNum>
+  <w:abstractNum w:abstractNumId="29" w15:restartNumberingAfterBreak="0">
     <w:nsid w:val="5C4100CB"/>
     <w:multiLevelType w:val="hybridMultilevel"/>
     <w:tmpl w:val="136EB982"/>
@@ -12834,7 +14245,7 @@
       </w:rPr>
     </w:lvl>
   </w:abstractNum>
-  <w:abstractNum w:abstractNumId="26" w15:restartNumberingAfterBreak="0">
+  <w:abstractNum w:abstractNumId="30" w15:restartNumberingAfterBreak="0">
     <w:nsid w:val="5C5C791B"/>
     <w:multiLevelType w:val="hybridMultilevel"/>
     <w:tmpl w:val="2FCCF702"/>
@@ -12947,7 +14358,7 @@
       </w:rPr>
     </w:lvl>
   </w:abstractNum>
-  <w:abstractNum w:abstractNumId="27" w15:restartNumberingAfterBreak="0">
+  <w:abstractNum w:abstractNumId="31" w15:restartNumberingAfterBreak="0">
     <w:nsid w:val="5D15443B"/>
     <w:multiLevelType w:val="multilevel"/>
     <w:tmpl w:val="78CCBAF8"/>
@@ -13096,7 +14507,7 @@
       </w:rPr>
     </w:lvl>
   </w:abstractNum>
-  <w:abstractNum w:abstractNumId="28" w15:restartNumberingAfterBreak="0">
+  <w:abstractNum w:abstractNumId="32" w15:restartNumberingAfterBreak="0">
     <w:nsid w:val="62AD4700"/>
     <w:multiLevelType w:val="multilevel"/>
     <w:tmpl w:val="2110D80C"/>
@@ -13245,7 +14656,7 @@
       </w:rPr>
     </w:lvl>
   </w:abstractNum>
-  <w:abstractNum w:abstractNumId="29" w15:restartNumberingAfterBreak="0">
+  <w:abstractNum w:abstractNumId="33" w15:restartNumberingAfterBreak="0">
     <w:nsid w:val="62C617C1"/>
     <w:multiLevelType w:val="multilevel"/>
     <w:tmpl w:val="165ACC84"/>
@@ -13394,7 +14805,7 @@
       </w:rPr>
     </w:lvl>
   </w:abstractNum>
-  <w:abstractNum w:abstractNumId="30" w15:restartNumberingAfterBreak="0">
+  <w:abstractNum w:abstractNumId="34" w15:restartNumberingAfterBreak="0">
     <w:nsid w:val="68E90F59"/>
     <w:multiLevelType w:val="hybridMultilevel"/>
     <w:tmpl w:val="77E6185C"/>
@@ -13507,7 +14918,93 @@
       </w:rPr>
     </w:lvl>
   </w:abstractNum>
-  <w:abstractNum w:abstractNumId="31" w15:restartNumberingAfterBreak="0">
+  <w:abstractNum w:abstractNumId="35" w15:restartNumberingAfterBreak="0">
+    <w:nsid w:val="71D36B81"/>
+    <w:multiLevelType w:val="hybridMultilevel"/>
+    <w:tmpl w:val="24844098"/>
+    <w:lvl w:ilvl="0" w:tplc="0409000F">
+      <w:start w:val="1"/>
+      <w:numFmt w:val="decimal"/>
+      <w:lvlText w:val="%1."/>
+      <w:lvlJc w:val="left"/>
+      <w:pPr>
+        <w:ind w:left="720" w:hanging="360"/>
+      </w:pPr>
+    </w:lvl>
+    <w:lvl w:ilvl="1" w:tplc="04090019" w:tentative="1">
+      <w:start w:val="1"/>
+      <w:numFmt w:val="lowerLetter"/>
+      <w:lvlText w:val="%2."/>
+      <w:lvlJc w:val="left"/>
+      <w:pPr>
+        <w:ind w:left="1440" w:hanging="360"/>
+      </w:pPr>
+    </w:lvl>
+    <w:lvl w:ilvl="2" w:tplc="0409001B" w:tentative="1">
+      <w:start w:val="1"/>
+      <w:numFmt w:val="lowerRoman"/>
+      <w:lvlText w:val="%3."/>
+      <w:lvlJc w:val="right"/>
+      <w:pPr>
+        <w:ind w:left="2160" w:hanging="180"/>
+      </w:pPr>
+    </w:lvl>
+    <w:lvl w:ilvl="3" w:tplc="0409000F" w:tentative="1">
+      <w:start w:val="1"/>
+      <w:numFmt w:val="decimal"/>
+      <w:lvlText w:val="%4."/>
+      <w:lvlJc w:val="left"/>
+      <w:pPr>
+        <w:ind w:left="2880" w:hanging="360"/>
+      </w:pPr>
+    </w:lvl>
+    <w:lvl w:ilvl="4" w:tplc="04090019" w:tentative="1">
+      <w:start w:val="1"/>
+      <w:numFmt w:val="lowerLetter"/>
+      <w:lvlText w:val="%5."/>
+      <w:lvlJc w:val="left"/>
+      <w:pPr>
+        <w:ind w:left="3600" w:hanging="360"/>
+      </w:pPr>
+    </w:lvl>
+    <w:lvl w:ilvl="5" w:tplc="0409001B" w:tentative="1">
+      <w:start w:val="1"/>
+      <w:numFmt w:val="lowerRoman"/>
+      <w:lvlText w:val="%6."/>
+      <w:lvlJc w:val="right"/>
+      <w:pPr>
+        <w:ind w:left="4320" w:hanging="180"/>
+      </w:pPr>
+    </w:lvl>
+    <w:lvl w:ilvl="6" w:tplc="0409000F" w:tentative="1">
+      <w:start w:val="1"/>
+      <w:numFmt w:val="decimal"/>
+      <w:lvlText w:val="%7."/>
+      <w:lvlJc w:val="left"/>
+      <w:pPr>
+        <w:ind w:left="5040" w:hanging="360"/>
+      </w:pPr>
+    </w:lvl>
+    <w:lvl w:ilvl="7" w:tplc="04090019" w:tentative="1">
+      <w:start w:val="1"/>
+      <w:numFmt w:val="lowerLetter"/>
+      <w:lvlText w:val="%8."/>
+      <w:lvlJc w:val="left"/>
+      <w:pPr>
+        <w:ind w:left="5760" w:hanging="360"/>
+      </w:pPr>
+    </w:lvl>
+    <w:lvl w:ilvl="8" w:tplc="0409001B" w:tentative="1">
+      <w:start w:val="1"/>
+      <w:numFmt w:val="lowerRoman"/>
+      <w:lvlText w:val="%9."/>
+      <w:lvlJc w:val="right"/>
+      <w:pPr>
+        <w:ind w:left="6480" w:hanging="180"/>
+      </w:pPr>
+    </w:lvl>
+  </w:abstractNum>
+  <w:abstractNum w:abstractNumId="36" w15:restartNumberingAfterBreak="0">
     <w:nsid w:val="72C4087B"/>
     <w:multiLevelType w:val="hybridMultilevel"/>
     <w:tmpl w:val="0C46147E"/>
@@ -13593,68 +15090,159 @@
       </w:pPr>
     </w:lvl>
   </w:abstractNum>
+  <w:abstractNum w:abstractNumId="37" w15:restartNumberingAfterBreak="0">
+    <w:nsid w:val="76530F49"/>
+    <w:multiLevelType w:val="hybridMultilevel"/>
+    <w:tmpl w:val="283AABCA"/>
+    <w:lvl w:ilvl="0" w:tplc="9AEE38BE">
+      <w:start w:val="1"/>
+      <w:numFmt w:val="decimal"/>
+      <w:lvlText w:val="%1."/>
+      <w:lvlJc w:val="left"/>
+      <w:pPr>
+        <w:ind w:left="1080" w:hanging="360"/>
+      </w:pPr>
+      <w:rPr>
+        <w:rFonts w:cs="Segoe UI" w:hint="default"/>
+        <w:color w:val="auto"/>
+        <w:u w:val="none"/>
+      </w:rPr>
+    </w:lvl>
+    <w:lvl w:ilvl="1" w:tplc="04090019" w:tentative="1">
+      <w:start w:val="1"/>
+      <w:numFmt w:val="lowerLetter"/>
+      <w:lvlText w:val="%2."/>
+      <w:lvlJc w:val="left"/>
+      <w:pPr>
+        <w:ind w:left="1800" w:hanging="360"/>
+      </w:pPr>
+    </w:lvl>
+    <w:lvl w:ilvl="2" w:tplc="0409001B" w:tentative="1">
+      <w:start w:val="1"/>
+      <w:numFmt w:val="lowerRoman"/>
+      <w:lvlText w:val="%3."/>
+      <w:lvlJc w:val="right"/>
+      <w:pPr>
+        <w:ind w:left="2520" w:hanging="180"/>
+      </w:pPr>
+    </w:lvl>
+    <w:lvl w:ilvl="3" w:tplc="0409000F" w:tentative="1">
+      <w:start w:val="1"/>
+      <w:numFmt w:val="decimal"/>
+      <w:lvlText w:val="%4."/>
+      <w:lvlJc w:val="left"/>
+      <w:pPr>
+        <w:ind w:left="3240" w:hanging="360"/>
+      </w:pPr>
+    </w:lvl>
+    <w:lvl w:ilvl="4" w:tplc="04090019" w:tentative="1">
+      <w:start w:val="1"/>
+      <w:numFmt w:val="lowerLetter"/>
+      <w:lvlText w:val="%5."/>
+      <w:lvlJc w:val="left"/>
+      <w:pPr>
+        <w:ind w:left="3960" w:hanging="360"/>
+      </w:pPr>
+    </w:lvl>
+    <w:lvl w:ilvl="5" w:tplc="0409001B" w:tentative="1">
+      <w:start w:val="1"/>
+      <w:numFmt w:val="lowerRoman"/>
+      <w:lvlText w:val="%6."/>
+      <w:lvlJc w:val="right"/>
+      <w:pPr>
+        <w:ind w:left="4680" w:hanging="180"/>
+      </w:pPr>
+    </w:lvl>
+    <w:lvl w:ilvl="6" w:tplc="0409000F" w:tentative="1">
+      <w:start w:val="1"/>
+      <w:numFmt w:val="decimal"/>
+      <w:lvlText w:val="%7."/>
+      <w:lvlJc w:val="left"/>
+      <w:pPr>
+        <w:ind w:left="5400" w:hanging="360"/>
+      </w:pPr>
+    </w:lvl>
+    <w:lvl w:ilvl="7" w:tplc="04090019" w:tentative="1">
+      <w:start w:val="1"/>
+      <w:numFmt w:val="lowerLetter"/>
+      <w:lvlText w:val="%8."/>
+      <w:lvlJc w:val="left"/>
+      <w:pPr>
+        <w:ind w:left="6120" w:hanging="360"/>
+      </w:pPr>
+    </w:lvl>
+    <w:lvl w:ilvl="8" w:tplc="0409001B" w:tentative="1">
+      <w:start w:val="1"/>
+      <w:numFmt w:val="lowerRoman"/>
+      <w:lvlText w:val="%9."/>
+      <w:lvlJc w:val="right"/>
+      <w:pPr>
+        <w:ind w:left="6840" w:hanging="180"/>
+      </w:pPr>
+    </w:lvl>
+  </w:abstractNum>
   <w:num w:numId="1">
-    <w:abstractNumId w:val="24"/>
+    <w:abstractNumId w:val="27"/>
   </w:num>
   <w:num w:numId="2">
-    <w:abstractNumId w:val="27"/>
+    <w:abstractNumId w:val="31"/>
   </w:num>
   <w:num w:numId="3">
-    <w:abstractNumId w:val="10"/>
+    <w:abstractNumId w:val="11"/>
   </w:num>
   <w:num w:numId="4">
     <w:abstractNumId w:val="2"/>
   </w:num>
   <w:num w:numId="5">
-    <w:abstractNumId w:val="28"/>
+    <w:abstractNumId w:val="32"/>
   </w:num>
   <w:num w:numId="6">
     <w:abstractNumId w:val="0"/>
   </w:num>
   <w:num w:numId="7">
-    <w:abstractNumId w:val="29"/>
+    <w:abstractNumId w:val="33"/>
   </w:num>
   <w:num w:numId="8">
-    <w:abstractNumId w:val="16"/>
+    <w:abstractNumId w:val="17"/>
   </w:num>
   <w:num w:numId="9">
-    <w:abstractNumId w:val="19"/>
+    <w:abstractNumId w:val="21"/>
   </w:num>
   <w:num w:numId="10">
-    <w:abstractNumId w:val="22"/>
+    <w:abstractNumId w:val="25"/>
   </w:num>
   <w:num w:numId="11">
-    <w:abstractNumId w:val="12"/>
+    <w:abstractNumId w:val="13"/>
   </w:num>
   <w:num w:numId="12">
     <w:abstractNumId w:val="4"/>
   </w:num>
   <w:num w:numId="13">
-    <w:abstractNumId w:val="14"/>
+    <w:abstractNumId w:val="15"/>
   </w:num>
   <w:num w:numId="14">
-    <w:abstractNumId w:val="23"/>
+    <w:abstractNumId w:val="26"/>
   </w:num>
   <w:num w:numId="15">
     <w:abstractNumId w:val="1"/>
   </w:num>
   <w:num w:numId="16">
+    <w:abstractNumId w:val="22"/>
+  </w:num>
+  <w:num w:numId="17">
     <w:abstractNumId w:val="20"/>
   </w:num>
-  <w:num w:numId="17">
-    <w:abstractNumId w:val="18"/>
-  </w:num>
   <w:num w:numId="18">
-    <w:abstractNumId w:val="9"/>
+    <w:abstractNumId w:val="10"/>
   </w:num>
   <w:num w:numId="19">
-    <w:abstractNumId w:val="25"/>
+    <w:abstractNumId w:val="29"/>
   </w:num>
   <w:num w:numId="20">
     <w:abstractNumId w:val="7"/>
   </w:num>
   <w:num w:numId="21">
-    <w:abstractNumId w:val="26"/>
+    <w:abstractNumId w:val="30"/>
   </w:num>
   <w:num w:numId="22">
     <w:abstractNumId w:val="5"/>
@@ -13663,31 +15251,49 @@
     <w:abstractNumId w:val="6"/>
   </w:num>
   <w:num w:numId="24">
-    <w:abstractNumId w:val="30"/>
+    <w:abstractNumId w:val="34"/>
   </w:num>
   <w:num w:numId="25">
-    <w:abstractNumId w:val="21"/>
+    <w:abstractNumId w:val="24"/>
   </w:num>
   <w:num w:numId="26">
-    <w:abstractNumId w:val="8"/>
+    <w:abstractNumId w:val="9"/>
   </w:num>
   <w:num w:numId="27">
-    <w:abstractNumId w:val="15"/>
+    <w:abstractNumId w:val="16"/>
   </w:num>
   <w:num w:numId="28">
-    <w:abstractNumId w:val="31"/>
+    <w:abstractNumId w:val="36"/>
   </w:num>
   <w:num w:numId="29">
     <w:abstractNumId w:val="3"/>
   </w:num>
   <w:num w:numId="30">
-    <w:abstractNumId w:val="11"/>
+    <w:abstractNumId w:val="12"/>
   </w:num>
   <w:num w:numId="31">
-    <w:abstractNumId w:val="13"/>
+    <w:abstractNumId w:val="14"/>
   </w:num>
   <w:num w:numId="32">
-    <w:abstractNumId w:val="17"/>
+    <w:abstractNumId w:val="18"/>
+  </w:num>
+  <w:num w:numId="33">
+    <w:abstractNumId w:val="35"/>
+  </w:num>
+  <w:num w:numId="34">
+    <w:abstractNumId w:val="19"/>
+  </w:num>
+  <w:num w:numId="35">
+    <w:abstractNumId w:val="28"/>
+  </w:num>
+  <w:num w:numId="36">
+    <w:abstractNumId w:val="37"/>
+  </w:num>
+  <w:num w:numId="37">
+    <w:abstractNumId w:val="23"/>
+  </w:num>
+  <w:num w:numId="38">
+    <w:abstractNumId w:val="8"/>
   </w:num>
 </w:numbering>
 </file>
@@ -14147,7 +15753,6 @@
   <w:style w:type="character" w:default="1" w:styleId="Fuentedeprrafopredeter">
     <w:name w:val="Default Paragraph Font"/>
     <w:uiPriority w:val="1"/>
-    <w:semiHidden/>
     <w:unhideWhenUsed/>
   </w:style>
   <w:style w:type="table" w:default="1" w:styleId="Tablanormal">
@@ -15361,7 +16966,7 @@
 </file>
 
 <file path=customXml/itemProps1.xml><?xml version="1.0" encoding="utf-8"?>
-<ds:datastoreItem xmlns:ds="http://schemas.openxmlformats.org/officeDocument/2006/customXml" ds:itemID="{014D4861-691C-48A3-A586-77977790745B}">
+<ds:datastoreItem xmlns:ds="http://schemas.openxmlformats.org/officeDocument/2006/customXml" ds:itemID="{951B78BF-05FE-4402-B2B6-806319E502B6}">
   <ds:schemaRefs>
     <ds:schemaRef ds:uri="http://schemas.openxmlformats.org/officeDocument/2006/bibliography"/>
   </ds:schemaRefs>

</xml_diff>